<commit_message>
Updated documents for work package 1
</commit_message>
<xml_diff>
--- a/Documents/Coding Standards.docx
+++ b/Documents/Coding Standards.docx
@@ -1,6 +1,6 @@
 
 <file path=word/document.xml><?xml version="1.0" encoding="utf-8"?>
-<w:document xmlns:mv="urn:schemas-microsoft-com:mac:vml" xmlns:mo="http://schemas.microsoft.com/office/mac/office/2008/main" xmlns:ve="http://schemas.openxmlformats.org/markup-compatibility/2006" xmlns:o="urn:schemas-microsoft-com:office:office" xmlns:r="http://schemas.openxmlformats.org/officeDocument/2006/relationships" xmlns:m="http://schemas.openxmlformats.org/officeDocument/2006/math" xmlns:v="urn:schemas-microsoft-com:vml" xmlns:w10="urn:schemas-microsoft-com:office:word" xmlns:w="http://schemas.openxmlformats.org/wordprocessingml/2006/main" xmlns:wne="http://schemas.microsoft.com/office/word/2006/wordml" xmlns:wp="http://schemas.openxmlformats.org/drawingml/2006/wordprocessingDrawing" ve:Ignorable="mv" ve:PreserveAttributes="mv:*">
+<w:document xmlns:wpc="http://schemas.microsoft.com/office/word/2010/wordprocessingCanvas" xmlns:mo="http://schemas.microsoft.com/office/mac/office/2008/main" xmlns:mc="http://schemas.openxmlformats.org/markup-compatibility/2006" xmlns:mv="urn:schemas-microsoft-com:mac:vml" xmlns:o="urn:schemas-microsoft-com:office:office" xmlns:r="http://schemas.openxmlformats.org/officeDocument/2006/relationships" xmlns:m="http://schemas.openxmlformats.org/officeDocument/2006/math" xmlns:v="urn:schemas-microsoft-com:vml" xmlns:wp14="http://schemas.microsoft.com/office/word/2010/wordprocessingDrawing" xmlns:wp="http://schemas.openxmlformats.org/drawingml/2006/wordprocessingDrawing" xmlns:w10="urn:schemas-microsoft-com:office:word" xmlns:w="http://schemas.openxmlformats.org/wordprocessingml/2006/main" xmlns:w14="http://schemas.microsoft.com/office/word/2010/wordml" xmlns:wpg="http://schemas.microsoft.com/office/word/2010/wordprocessingGroup" xmlns:wpi="http://schemas.microsoft.com/office/word/2010/wordprocessingInk" xmlns:wne="http://schemas.microsoft.com/office/word/2006/wordml" xmlns:wps="http://schemas.microsoft.com/office/word/2010/wordprocessingShape" mc:Ignorable="w14 wp14 mv">
   <w:body>
     <w:sdt>
       <w:sdtPr>
@@ -25,142 +25,157 @@
         </w:rPr>
       </w:sdtEndPr>
       <w:sdtContent>
-        <w:sdt>
-          <w:sdtPr>
-            <w:rPr>
-              <w:rFonts w:asciiTheme="majorHAnsi" w:eastAsiaTheme="majorEastAsia" w:hAnsiTheme="majorHAnsi" w:cstheme="majorBidi"/>
-              <w:color w:val="548DD4" w:themeColor="text2" w:themeTint="99"/>
-              <w:sz w:val="72"/>
-              <w:szCs w:val="72"/>
-            </w:rPr>
-            <w:alias w:val="Title"/>
-            <w:id w:val="11521188"/>
-            <w:placeholder>
-              <w:docPart w:val="55C6EB729920E342A31D424AE0264D39"/>
-            </w:placeholder>
-            <w:dataBinding w:prefixMappings="xmlns:ns0='http://purl.org/dc/elements/1.1/' xmlns:ns1='http://schemas.openxmlformats.org/package/2006/metadata/core-properties' " w:xpath="/ns1:coreProperties[1]/ns0:title[1]" w:storeItemID="{6C3C8BC8-F283-45AE-878A-BAB7291924A1}"/>
-            <w:text/>
-          </w:sdtPr>
-          <w:sdtContent>
-            <w:p>
-              <w:pPr>
-                <w:spacing w:after="120"/>
-                <w:rPr>
-                  <w:rFonts w:asciiTheme="majorHAnsi" w:eastAsiaTheme="majorEastAsia" w:hAnsiTheme="majorHAnsi" w:cstheme="majorBidi"/>
-                  <w:color w:val="548DD4" w:themeColor="text2" w:themeTint="99"/>
-                  <w:sz w:val="72"/>
-                  <w:szCs w:val="72"/>
-                </w:rPr>
-              </w:pPr>
-              <w:r>
-                <w:rPr>
-                  <w:rFonts w:asciiTheme="majorHAnsi" w:eastAsiaTheme="majorEastAsia" w:hAnsiTheme="majorHAnsi" w:cstheme="majorBidi"/>
-                  <w:color w:val="548DD4" w:themeColor="text2" w:themeTint="99"/>
-                  <w:sz w:val="72"/>
-                  <w:szCs w:val="72"/>
-                </w:rPr>
-                <w:t>Coding Standards</w:t>
-              </w:r>
-            </w:p>
-          </w:sdtContent>
-        </w:sdt>
-        <w:sdt>
-          <w:sdtPr>
-            <w:rPr>
-              <w:rFonts w:asciiTheme="majorHAnsi" w:hAnsiTheme="majorHAnsi"/>
+        <w:p>
+          <w:pPr>
+            <w:rPr>
+              <w:rStyle w:val="SubtleEmphasis1"/>
+            </w:rPr>
+          </w:pPr>
+        </w:p>
+        <w:p>
+          <w:pPr>
+            <w:rPr>
+              <w:rStyle w:val="SubtleEmphasis1"/>
+            </w:rPr>
+          </w:pPr>
+          <w:r>
+            <w:rPr>
+              <w:i/>
               <w:noProof/>
-              <w:color w:val="548DD4" w:themeColor="text2" w:themeTint="99"/>
-              <w:sz w:val="40"/>
-              <w:szCs w:val="36"/>
-            </w:rPr>
-            <w:alias w:val="Subtitle"/>
-            <w:tag w:val="Subtitle"/>
-            <w:id w:val="11521189"/>
-            <w:placeholder>
-              <w:docPart w:val="F1355CB2B781A54A9E5E0E288A4C6EC0"/>
-            </w:placeholder>
-            <w:text/>
-          </w:sdtPr>
-          <w:sdtContent>
-            <w:p>
-              <w:pPr>
-                <w:spacing w:after="120"/>
-                <w:rPr>
-                  <w:rFonts w:asciiTheme="majorHAnsi" w:hAnsiTheme="majorHAnsi"/>
-                  <w:noProof/>
-                  <w:color w:val="548DD4" w:themeColor="text2" w:themeTint="99"/>
-                  <w:sz w:val="40"/>
-                  <w:szCs w:val="36"/>
-                </w:rPr>
-              </w:pPr>
-              <w:r>
-                <w:rPr>
-                  <w:rFonts w:asciiTheme="majorHAnsi" w:hAnsiTheme="majorHAnsi"/>
-                  <w:noProof/>
-                  <w:color w:val="548DD4" w:themeColor="text2" w:themeTint="99"/>
-                  <w:sz w:val="40"/>
-                  <w:szCs w:val="36"/>
-                </w:rPr>
-                <w:t>Bazinga! Industries</w:t>
-              </w:r>
-            </w:p>
-          </w:sdtContent>
-        </w:sdt>
-        <w:p>
-          <w:pPr>
-            <w:spacing w:after="240"/>
-            <w:rPr>
-              <w:rFonts w:asciiTheme="majorHAnsi" w:hAnsiTheme="majorHAnsi"/>
+            </w:rPr>
+            <w:drawing>
+              <wp:inline distT="0" distB="0" distL="0" distR="0" wp14:anchorId="30B3D13E" wp14:editId="7D6EFB55">
+                <wp:extent cx="5945118" cy="4105275"/>
+                <wp:effectExtent l="0" t="0" r="0" b="0"/>
+                <wp:docPr id="3" name="Picture 3"/>
+                <wp:cNvGraphicFramePr>
+                  <a:graphicFrameLocks xmlns:a="http://schemas.openxmlformats.org/drawingml/2006/main" noChangeAspect="1"/>
+                </wp:cNvGraphicFramePr>
+                <a:graphic xmlns:a="http://schemas.openxmlformats.org/drawingml/2006/main">
+                  <a:graphicData uri="http://schemas.openxmlformats.org/drawingml/2006/picture">
+                    <pic:pic xmlns:pic="http://schemas.openxmlformats.org/drawingml/2006/picture">
+                      <pic:nvPicPr>
+                        <pic:cNvPr id="0" name="Bazinga.png"/>
+                        <pic:cNvPicPr/>
+                      </pic:nvPicPr>
+                      <pic:blipFill>
+                        <a:blip r:embed="rId8">
+                          <a:extLst>
+                            <a:ext uri="{28A0092B-C50C-407E-A947-70E740481C1C}">
+                              <a14:useLocalDpi xmlns:a14="http://schemas.microsoft.com/office/drawing/2010/main" val="0"/>
+                            </a:ext>
+                          </a:extLst>
+                        </a:blip>
+                        <a:stretch>
+                          <a:fillRect/>
+                        </a:stretch>
+                      </pic:blipFill>
+                      <pic:spPr>
+                        <a:xfrm>
+                          <a:off x="0" y="0"/>
+                          <a:ext cx="5945949" cy="4105849"/>
+                        </a:xfrm>
+                        <a:prstGeom prst="rect">
+                          <a:avLst/>
+                        </a:prstGeom>
+                      </pic:spPr>
+                    </pic:pic>
+                  </a:graphicData>
+                </a:graphic>
+              </wp:inline>
+            </w:drawing>
+          </w:r>
+        </w:p>
+        <w:p>
+          <w:pPr>
+            <w:rPr>
+              <w:rStyle w:val="SubtleEmphasis1"/>
+            </w:rPr>
+          </w:pPr>
+        </w:p>
+        <w:p>
+          <w:pPr>
+            <w:pStyle w:val="Title"/>
+            <w:rPr>
+              <w:rStyle w:val="SubtleEmphasis1"/>
+            </w:rPr>
+          </w:pPr>
+        </w:p>
+        <w:p>
+          <w:pPr>
+            <w:pStyle w:val="Title"/>
+            <w:rPr>
+              <w:rStyle w:val="SubtleEmphasis1"/>
+            </w:rPr>
+          </w:pPr>
+          <w:proofErr w:type="spellStart"/>
+          <w:r>
+            <w:rPr>
+              <w:rStyle w:val="SubtleEmphasis1"/>
+            </w:rPr>
+            <w:t>Bazinga</w:t>
+          </w:r>
+          <w:proofErr w:type="spellEnd"/>
+          <w:r>
+            <w:rPr>
+              <w:rStyle w:val="SubtleEmphasis1"/>
+            </w:rPr>
+            <w:t xml:space="preserve"> Coding Standard</w:t>
+          </w:r>
+        </w:p>
+        <w:p>
+          <w:pPr>
+            <w:pStyle w:val="Title"/>
+            <w:rPr>
+              <w:rStyle w:val="SubtleEmphasis1"/>
+            </w:rPr>
+          </w:pPr>
+          <w:r>
+            <w:rPr>
+              <w:rStyle w:val="SubtleEmphasis1"/>
+            </w:rPr>
+            <w:t>Version 1.0</w:t>
+          </w:r>
+        </w:p>
+        <w:p>
+          <w:pPr>
+            <w:pStyle w:val="Title"/>
+            <w:rPr>
+              <w:rStyle w:val="SubtleEmphasis1"/>
+            </w:rPr>
+          </w:pPr>
+          <w:r>
+            <w:rPr>
+              <w:rStyle w:val="SubtleEmphasis1"/>
+            </w:rPr>
+            <w:t>February 9, 2012</w:t>
+          </w:r>
+        </w:p>
+        <w:p>
+          <w:pPr>
+            <w:pStyle w:val="Title"/>
+          </w:pPr>
+          <w:r>
+            <w:rPr>
+              <w:rStyle w:val="SubtleEmphasis1"/>
+            </w:rPr>
+            <w:t>PAAC Demonstration System</w:t>
+          </w:r>
+        </w:p>
+        <w:p>
+          <w:pPr>
+            <w:spacing w:after="120"/>
+            <w:rPr>
+              <w:b/>
+              <w:bCs/>
+            </w:rPr>
+          </w:pPr>
+          <w:r>
+            <w:rPr>
               <w:noProof/>
-              <w:color w:val="548DD4" w:themeColor="text2" w:themeTint="99"/>
-              <w:sz w:val="36"/>
-              <w:szCs w:val="36"/>
-            </w:rPr>
-          </w:pPr>
-          <w:sdt>
-            <w:sdtPr>
-              <w:rPr>
-                <w:rFonts w:asciiTheme="majorHAnsi" w:hAnsiTheme="majorHAnsi"/>
-                <w:noProof/>
-                <w:color w:val="548DD4" w:themeColor="text2" w:themeTint="99"/>
-                <w:sz w:val="36"/>
-                <w:szCs w:val="36"/>
-              </w:rPr>
-              <w:alias w:val="Author"/>
-              <w:id w:val="11521190"/>
-              <w:placeholder>
-                <w:docPart w:val="8A33E248B8AD0C4999BDCADCC2DBFF71"/>
-              </w:placeholder>
-              <w:dataBinding w:prefixMappings="xmlns:ns0='http://purl.org/dc/elements/1.1/' xmlns:ns1='http://schemas.openxmlformats.org/package/2006/metadata/core-properties' " w:xpath="/ns1:coreProperties[1]/ns0:creator[1]" w:storeItemID="{6C3C8BC8-F283-45AE-878A-BAB7291924A1}"/>
-              <w:text/>
-            </w:sdtPr>
-            <w:sdtContent>
-              <w:r>
-                <w:rPr>
-                  <w:rFonts w:asciiTheme="majorHAnsi" w:hAnsiTheme="majorHAnsi"/>
-                  <w:noProof/>
-                  <w:color w:val="548DD4" w:themeColor="text2" w:themeTint="99"/>
-                  <w:sz w:val="36"/>
-                  <w:szCs w:val="36"/>
-                </w:rPr>
-                <w:t>Jeremy Nelson</w:t>
-              </w:r>
-            </w:sdtContent>
-          </w:sdt>
-        </w:p>
-        <w:p>
-          <w:pPr>
-            <w:rPr>
-              <w:b/>
-              <w:bCs/>
-            </w:rPr>
-          </w:pPr>
-          <w:r>
-            <w:rPr>
-              <w:noProof/>
             </w:rPr>
             <w:drawing>
-              <wp:anchor distT="0" distB="0" distL="114300" distR="114300" simplePos="0" relativeHeight="251660288" behindDoc="1" locked="0" layoutInCell="1" allowOverlap="1">
+              <wp:anchor distT="0" distB="0" distL="114300" distR="114300" simplePos="0" relativeHeight="251657216" behindDoc="1" locked="0" layoutInCell="1" allowOverlap="1" wp14:anchorId="25ACD47B" wp14:editId="72603C09">
                 <wp:simplePos x="0" y="0"/>
                 <wp:positionH relativeFrom="page">
                   <wp:posOffset>363855</wp:posOffset>
@@ -185,7 +200,7 @@
                         </pic:cNvPicPr>
                       </pic:nvPicPr>
                       <pic:blipFill>
-                        <a:blip r:embed="rId5"/>
+                        <a:blip r:embed="rId9"/>
                         <a:srcRect/>
                         <a:stretch>
                           <a:fillRect/>
@@ -217,8 +232,8 @@
             <w:rPr>
               <w:noProof/>
             </w:rPr>
-            <w:pict>
-              <v:rect id="_x0000_s2084" style="position:absolute;margin-left:28.8pt;margin-top:666pt;width:554.4pt;height:97.2pt;z-index:-251655168;mso-wrap-edited:f;mso-position-horizontal-relative:page;mso-position-vertical-relative:page" wrapcoords="-29 -22 -29 21577 21629 21577 21629 -22 -29 -22" fillcolor="#8db3e2 [1311]" stroked="f" strokecolor="#4a7ebb" strokeweight="1.5pt">
+            <w:pict w14:anchorId="70EC1ECD">
+              <v:rect id="_x0000_s2084" style="position:absolute;margin-left:28.8pt;margin-top:666pt;width:554.4pt;height:97.2pt;z-index:-251658240;mso-wrap-edited:f;mso-position-horizontal-relative:page;mso-position-vertical-relative:page" wrapcoords="-29 -22 -29 21577 21629 21577 21629 -22 -29 -22" fillcolor="#8db3e2 [1311]" stroked="f" strokecolor="#4a7ebb" strokeweight="1.5pt">
                 <v:fill o:opacity2="0" rotate="t" o:detectmouseclick="t" type="gradient"/>
                 <v:shadow opacity="22938f" offset="0"/>
                 <v:textbox inset=",7.2pt,,7.2pt"/>
@@ -253,6 +268,7 @@
               <w:bCs/>
               <w:sz w:val="28"/>
             </w:rPr>
+            <w:lastRenderedPageBreak/>
             <w:t>Introduction</w:t>
           </w:r>
         </w:p>
@@ -287,7 +303,27 @@
             <w:rPr>
               <w:bCs/>
             </w:rPr>
-            <w:t xml:space="preserve">This document outlines general coding standards for Bazinga! Industries. </w:t>
+            <w:t xml:space="preserve">This document outlines general coding standards for </w:t>
+          </w:r>
+          <w:proofErr w:type="spellStart"/>
+          <w:r>
+            <w:rPr>
+              <w:bCs/>
+            </w:rPr>
+            <w:t>Bazinga</w:t>
+          </w:r>
+          <w:proofErr w:type="spellEnd"/>
+          <w:r>
+            <w:rPr>
+              <w:bCs/>
+            </w:rPr>
+            <w:t xml:space="preserve"> software</w:t>
+          </w:r>
+          <w:r>
+            <w:rPr>
+              <w:bCs/>
+            </w:rPr>
+            <w:t xml:space="preserve">. </w:t>
           </w:r>
         </w:p>
         <w:p>
@@ -330,7 +366,27 @@
             <w:rPr>
               <w:bCs/>
             </w:rPr>
-            <w:t xml:space="preserve">The coding standards outlined in this document are general practices that should be followed when writing software code for Bazinga! Industries. This document does not cover all possible scenarios that may be encountered when writing software. In cases where a standard is not outlined in this document, the software author is responsible for using best </w:t>
+            <w:t xml:space="preserve">The coding standards outlined in this document are general practices that should be followed when writing software code for </w:t>
+          </w:r>
+          <w:proofErr w:type="spellStart"/>
+          <w:r>
+            <w:rPr>
+              <w:bCs/>
+            </w:rPr>
+            <w:t>Bazinga</w:t>
+          </w:r>
+          <w:proofErr w:type="spellEnd"/>
+          <w:r>
+            <w:rPr>
+              <w:bCs/>
+            </w:rPr>
+            <w:t xml:space="preserve"> software</w:t>
+          </w:r>
+          <w:r>
+            <w:rPr>
+              <w:bCs/>
+            </w:rPr>
+            <w:t xml:space="preserve">. This document does not cover all possible scenarios that may be encountered when writing software. In cases where a standard is not outlined in this document, the software author is responsible for using best </w:t>
           </w:r>
           <w:r>
             <w:rPr>
@@ -518,7 +574,35 @@
             <w:rPr>
               <w:bCs/>
             </w:rPr>
-            <w:t>The names “i”, “j”, and “k” should be reserved for iteration variables, e.g. in a For loop.</w:t>
+            <w:t>The names “</w:t>
+          </w:r>
+          <w:proofErr w:type="spellStart"/>
+          <w:r>
+            <w:rPr>
+              <w:bCs/>
+            </w:rPr>
+            <w:t>i</w:t>
+          </w:r>
+          <w:proofErr w:type="spellEnd"/>
+          <w:r>
+            <w:rPr>
+              <w:bCs/>
+            </w:rPr>
+            <w:t xml:space="preserve">”, “j”, and “k” should be reserved for iteration variables, e.g. in a </w:t>
+          </w:r>
+          <w:proofErr w:type="gramStart"/>
+          <w:r>
+            <w:rPr>
+              <w:bCs/>
+            </w:rPr>
+            <w:t>For</w:t>
+          </w:r>
+          <w:proofErr w:type="gramEnd"/>
+          <w:r>
+            <w:rPr>
+              <w:bCs/>
+            </w:rPr>
+            <w:t xml:space="preserve"> loop.</w:t>
           </w:r>
         </w:p>
         <w:p>
@@ -555,26 +639,65 @@
               <w:bCs/>
             </w:rPr>
           </w:pPr>
-          <w:r>
-            <w:rPr>
-              <w:bCs/>
-            </w:rPr>
-            <w:t>int variable</w:t>
-          </w:r>
-        </w:p>
-        <w:p>
-          <w:pPr>
-            <w:pStyle w:val="ListParagraph"/>
-            <w:ind w:left="3240"/>
-            <w:rPr>
-              <w:bCs/>
-            </w:rPr>
-          </w:pPr>
-          <w:r>
-            <w:rPr>
-              <w:bCs/>
-            </w:rPr>
-            <w:t>private int m</w:t>
+          <w:proofErr w:type="spellStart"/>
+          <w:proofErr w:type="gramStart"/>
+          <w:r>
+            <w:rPr>
+              <w:bCs/>
+            </w:rPr>
+            <w:t>int</w:t>
+          </w:r>
+          <w:proofErr w:type="spellEnd"/>
+          <w:proofErr w:type="gramEnd"/>
+          <w:r>
+            <w:rPr>
+              <w:bCs/>
+            </w:rPr>
+            <w:t xml:space="preserve"> variable</w:t>
+          </w:r>
+        </w:p>
+        <w:p>
+          <w:pPr>
+            <w:pStyle w:val="ListParagraph"/>
+            <w:ind w:left="3240"/>
+            <w:rPr>
+              <w:bCs/>
+            </w:rPr>
+          </w:pPr>
+          <w:proofErr w:type="gramStart"/>
+          <w:r>
+            <w:rPr>
+              <w:bCs/>
+            </w:rPr>
+            <w:t>private</w:t>
+          </w:r>
+          <w:proofErr w:type="gramEnd"/>
+          <w:r>
+            <w:rPr>
+              <w:bCs/>
+            </w:rPr>
+            <w:t xml:space="preserve"> </w:t>
+          </w:r>
+          <w:proofErr w:type="spellStart"/>
+          <w:r>
+            <w:rPr>
+              <w:bCs/>
+            </w:rPr>
+            <w:t>int</w:t>
+          </w:r>
+          <w:proofErr w:type="spellEnd"/>
+          <w:r>
+            <w:rPr>
+              <w:bCs/>
+            </w:rPr>
+            <w:t xml:space="preserve"> </w:t>
+          </w:r>
+          <w:proofErr w:type="spellStart"/>
+          <w:r>
+            <w:rPr>
+              <w:bCs/>
+            </w:rPr>
+            <w:t>m</w:t>
           </w:r>
           <w:r>
             <w:rPr>
@@ -586,7 +709,14 @@
             <w:rPr>
               <w:bCs/>
             </w:rPr>
-            <w:t>myVariable;</w:t>
+            <w:t>myVariable</w:t>
+          </w:r>
+          <w:proofErr w:type="spellEnd"/>
+          <w:r>
+            <w:rPr>
+              <w:bCs/>
+            </w:rPr>
+            <w:t>;</w:t>
           </w:r>
         </w:p>
         <w:p>
@@ -690,12 +820,28 @@
               <w:bCs/>
             </w:rPr>
           </w:pPr>
-          <w:r>
-            <w:rPr>
-              <w:bCs/>
-            </w:rPr>
-            <w:t>public class MyClass</w:t>
-          </w:r>
+          <w:proofErr w:type="gramStart"/>
+          <w:r>
+            <w:rPr>
+              <w:bCs/>
+            </w:rPr>
+            <w:t>public</w:t>
+          </w:r>
+          <w:proofErr w:type="gramEnd"/>
+          <w:r>
+            <w:rPr>
+              <w:bCs/>
+            </w:rPr>
+            <w:t xml:space="preserve"> class </w:t>
+          </w:r>
+          <w:proofErr w:type="spellStart"/>
+          <w:r>
+            <w:rPr>
+              <w:bCs/>
+            </w:rPr>
+            <w:t>MyClass</w:t>
+          </w:r>
+          <w:proofErr w:type="spellEnd"/>
         </w:p>
         <w:p>
           <w:pPr>
@@ -798,11 +944,47 @@
               <w:bCs/>
             </w:rPr>
           </w:pPr>
-          <w:r>
-            <w:rPr>
-              <w:bCs/>
-            </w:rPr>
-            <w:t>public int getValue( )</w:t>
+          <w:proofErr w:type="gramStart"/>
+          <w:r>
+            <w:rPr>
+              <w:bCs/>
+            </w:rPr>
+            <w:t>public</w:t>
+          </w:r>
+          <w:proofErr w:type="gramEnd"/>
+          <w:r>
+            <w:rPr>
+              <w:bCs/>
+            </w:rPr>
+            <w:t xml:space="preserve"> </w:t>
+          </w:r>
+          <w:proofErr w:type="spellStart"/>
+          <w:r>
+            <w:rPr>
+              <w:bCs/>
+            </w:rPr>
+            <w:t>int</w:t>
+          </w:r>
+          <w:proofErr w:type="spellEnd"/>
+          <w:r>
+            <w:rPr>
+              <w:bCs/>
+            </w:rPr>
+            <w:t xml:space="preserve"> </w:t>
+          </w:r>
+          <w:proofErr w:type="spellStart"/>
+          <w:r>
+            <w:rPr>
+              <w:bCs/>
+            </w:rPr>
+            <w:t>getValue</w:t>
+          </w:r>
+          <w:proofErr w:type="spellEnd"/>
+          <w:r>
+            <w:rPr>
+              <w:bCs/>
+            </w:rPr>
+            <w:t>( )</w:t>
           </w:r>
         </w:p>
         <w:p>
@@ -906,11 +1088,33 @@
               <w:bCs/>
             </w:rPr>
           </w:pPr>
-          <w:r>
-            <w:rPr>
-              <w:bCs/>
-            </w:rPr>
-            <w:t>public int Value { get; set;}</w:t>
+          <w:proofErr w:type="gramStart"/>
+          <w:r>
+            <w:rPr>
+              <w:bCs/>
+            </w:rPr>
+            <w:t>public</w:t>
+          </w:r>
+          <w:proofErr w:type="gramEnd"/>
+          <w:r>
+            <w:rPr>
+              <w:bCs/>
+            </w:rPr>
+            <w:t xml:space="preserve"> </w:t>
+          </w:r>
+          <w:proofErr w:type="spellStart"/>
+          <w:r>
+            <w:rPr>
+              <w:bCs/>
+            </w:rPr>
+            <w:t>int</w:t>
+          </w:r>
+          <w:proofErr w:type="spellEnd"/>
+          <w:r>
+            <w:rPr>
+              <w:bCs/>
+            </w:rPr>
+            <w:t xml:space="preserve"> Value { get; set;}</w:t>
           </w:r>
         </w:p>
         <w:p>
@@ -1005,11 +1209,47 @@
               <w:bCs/>
             </w:rPr>
           </w:pPr>
-          <w:r>
-            <w:rPr>
-              <w:bCs/>
-            </w:rPr>
-            <w:t>public const int CONSTANT_VARIABLE</w:t>
+          <w:proofErr w:type="gramStart"/>
+          <w:r>
+            <w:rPr>
+              <w:bCs/>
+            </w:rPr>
+            <w:t>public</w:t>
+          </w:r>
+          <w:proofErr w:type="gramEnd"/>
+          <w:r>
+            <w:rPr>
+              <w:bCs/>
+            </w:rPr>
+            <w:t xml:space="preserve"> </w:t>
+          </w:r>
+          <w:proofErr w:type="spellStart"/>
+          <w:r>
+            <w:rPr>
+              <w:bCs/>
+            </w:rPr>
+            <w:t>const</w:t>
+          </w:r>
+          <w:proofErr w:type="spellEnd"/>
+          <w:r>
+            <w:rPr>
+              <w:bCs/>
+            </w:rPr>
+            <w:t xml:space="preserve"> </w:t>
+          </w:r>
+          <w:proofErr w:type="spellStart"/>
+          <w:r>
+            <w:rPr>
+              <w:bCs/>
+            </w:rPr>
+            <w:t>int</w:t>
+          </w:r>
+          <w:proofErr w:type="spellEnd"/>
+          <w:r>
+            <w:rPr>
+              <w:bCs/>
+            </w:rPr>
+            <w:t xml:space="preserve"> CONSTANT_VARIABLE</w:t>
           </w:r>
         </w:p>
         <w:p>
@@ -1094,12 +1334,28 @@
               <w:bCs/>
             </w:rPr>
           </w:pPr>
-          <w:r>
-            <w:rPr>
-              <w:bCs/>
-            </w:rPr>
-            <w:t>public interface IMyInterface</w:t>
-          </w:r>
+          <w:proofErr w:type="gramStart"/>
+          <w:r>
+            <w:rPr>
+              <w:bCs/>
+            </w:rPr>
+            <w:t>public</w:t>
+          </w:r>
+          <w:proofErr w:type="gramEnd"/>
+          <w:r>
+            <w:rPr>
+              <w:bCs/>
+            </w:rPr>
+            <w:t xml:space="preserve"> interface </w:t>
+          </w:r>
+          <w:proofErr w:type="spellStart"/>
+          <w:r>
+            <w:rPr>
+              <w:bCs/>
+            </w:rPr>
+            <w:t>IMyInterface</w:t>
+          </w:r>
+          <w:proofErr w:type="spellEnd"/>
         </w:p>
         <w:p>
           <w:pPr>
@@ -1226,7 +1482,29 @@
             <w:rPr>
               <w:bCs/>
             </w:rPr>
-            <w:t>stating the file name, author, and company name (Bazinga! Industries)</w:t>
+            <w:t>stating the file name, a</w:t>
+          </w:r>
+          <w:r>
+            <w:rPr>
+              <w:bCs/>
+            </w:rPr>
+            <w:t>uthor, and company name (</w:t>
+          </w:r>
+          <w:proofErr w:type="spellStart"/>
+          <w:r>
+            <w:rPr>
+              <w:bCs/>
+            </w:rPr>
+            <w:t>Bazinga</w:t>
+          </w:r>
+          <w:bookmarkStart w:id="0" w:name="_GoBack"/>
+          <w:bookmarkEnd w:id="0"/>
+          <w:proofErr w:type="spellEnd"/>
+          <w:r>
+            <w:rPr>
+              <w:bCs/>
+            </w:rPr>
+            <w:t>)</w:t>
           </w:r>
         </w:p>
         <w:p>
@@ -1276,7 +1554,21 @@
             <w:rPr>
               <w:bCs/>
             </w:rPr>
-            <w:t xml:space="preserve">Each property and enum type should have a block comment </w:t>
+            <w:t xml:space="preserve">Each property and </w:t>
+          </w:r>
+          <w:proofErr w:type="spellStart"/>
+          <w:r>
+            <w:rPr>
+              <w:bCs/>
+            </w:rPr>
+            <w:t>enum</w:t>
+          </w:r>
+          <w:proofErr w:type="spellEnd"/>
+          <w:r>
+            <w:rPr>
+              <w:bCs/>
+            </w:rPr>
+            <w:t xml:space="preserve"> type should have a block comment </w:t>
           </w:r>
           <w:r>
             <w:rPr>
@@ -1288,8 +1580,16 @@
             <w:rPr>
               <w:bCs/>
             </w:rPr>
-            <w:t xml:space="preserve"> the purpose of the property or enum</w:t>
-          </w:r>
+            <w:t xml:space="preserve"> the purpose of the property or </w:t>
+          </w:r>
+          <w:proofErr w:type="spellStart"/>
+          <w:r>
+            <w:rPr>
+              <w:bCs/>
+            </w:rPr>
+            <w:t>enum</w:t>
+          </w:r>
+          <w:proofErr w:type="spellEnd"/>
         </w:p>
         <w:p>
           <w:pPr>
@@ -1341,7 +1641,21 @@
             <w:rPr>
               <w:bCs/>
             </w:rPr>
-            <w:t xml:space="preserve">&lt;summary&gt; </w:t>
+            <w:t>&lt;</w:t>
+          </w:r>
+          <w:proofErr w:type="gramStart"/>
+          <w:r>
+            <w:rPr>
+              <w:bCs/>
+            </w:rPr>
+            <w:t>summary</w:t>
+          </w:r>
+          <w:proofErr w:type="gramEnd"/>
+          <w:r>
+            <w:rPr>
+              <w:bCs/>
+            </w:rPr>
+            <w:t xml:space="preserve">&gt; </w:t>
           </w:r>
         </w:p>
         <w:p>
@@ -1549,35 +1863,51 @@
               <w:bCs/>
             </w:rPr>
           </w:pPr>
-          <w:r>
-            <w:rPr>
-              <w:bCs/>
-            </w:rPr>
-            <w:t>x = y + z;</w:t>
-          </w:r>
-        </w:p>
-        <w:p>
-          <w:pPr>
-            <w:pStyle w:val="ListParagraph"/>
-            <w:ind w:left="3240"/>
-            <w:rPr>
-              <w:bCs/>
-            </w:rPr>
-          </w:pPr>
-        </w:p>
-        <w:p>
-          <w:pPr>
-            <w:pStyle w:val="ListParagraph"/>
-            <w:ind w:left="3240"/>
-            <w:rPr>
-              <w:bCs/>
-            </w:rPr>
-          </w:pPr>
-          <w:r>
-            <w:rPr>
-              <w:bCs/>
-            </w:rPr>
-            <w:t>if (x &gt; 0) //Check if x is valid</w:t>
+          <w:proofErr w:type="gramStart"/>
+          <w:r>
+            <w:rPr>
+              <w:bCs/>
+            </w:rPr>
+            <w:t>x</w:t>
+          </w:r>
+          <w:proofErr w:type="gramEnd"/>
+          <w:r>
+            <w:rPr>
+              <w:bCs/>
+            </w:rPr>
+            <w:t xml:space="preserve"> = y + z;</w:t>
+          </w:r>
+        </w:p>
+        <w:p>
+          <w:pPr>
+            <w:pStyle w:val="ListParagraph"/>
+            <w:ind w:left="3240"/>
+            <w:rPr>
+              <w:bCs/>
+            </w:rPr>
+          </w:pPr>
+        </w:p>
+        <w:p>
+          <w:pPr>
+            <w:pStyle w:val="ListParagraph"/>
+            <w:ind w:left="3240"/>
+            <w:rPr>
+              <w:bCs/>
+            </w:rPr>
+          </w:pPr>
+          <w:proofErr w:type="gramStart"/>
+          <w:r>
+            <w:rPr>
+              <w:bCs/>
+            </w:rPr>
+            <w:t>if</w:t>
+          </w:r>
+          <w:proofErr w:type="gramEnd"/>
+          <w:r>
+            <w:rPr>
+              <w:bCs/>
+            </w:rPr>
+            <w:t xml:space="preserve"> (x &gt; 0) //Check if x is valid</w:t>
           </w:r>
         </w:p>
         <w:p>
@@ -1734,35 +2064,51 @@
               <w:bCs/>
             </w:rPr>
           </w:pPr>
-          <w:r>
-            <w:rPr>
-              <w:bCs/>
-            </w:rPr>
-            <w:t>if (x == y)</w:t>
-          </w:r>
-        </w:p>
-        <w:p>
-          <w:pPr>
-            <w:pStyle w:val="ListParagraph"/>
-            <w:ind w:left="3240"/>
-            <w:rPr>
-              <w:bCs/>
-            </w:rPr>
-          </w:pPr>
-        </w:p>
-        <w:p>
-          <w:pPr>
-            <w:pStyle w:val="ListParagraph"/>
-            <w:ind w:left="3240"/>
-            <w:rPr>
-              <w:bCs/>
-            </w:rPr>
-          </w:pPr>
-          <w:r>
-            <w:rPr>
-              <w:bCs/>
-            </w:rPr>
-            <w:t>x = (y + z) / 2</w:t>
+          <w:proofErr w:type="gramStart"/>
+          <w:r>
+            <w:rPr>
+              <w:bCs/>
+            </w:rPr>
+            <w:t>if</w:t>
+          </w:r>
+          <w:proofErr w:type="gramEnd"/>
+          <w:r>
+            <w:rPr>
+              <w:bCs/>
+            </w:rPr>
+            <w:t xml:space="preserve"> (x == y)</w:t>
+          </w:r>
+        </w:p>
+        <w:p>
+          <w:pPr>
+            <w:pStyle w:val="ListParagraph"/>
+            <w:ind w:left="3240"/>
+            <w:rPr>
+              <w:bCs/>
+            </w:rPr>
+          </w:pPr>
+        </w:p>
+        <w:p>
+          <w:pPr>
+            <w:pStyle w:val="ListParagraph"/>
+            <w:ind w:left="3240"/>
+            <w:rPr>
+              <w:bCs/>
+            </w:rPr>
+          </w:pPr>
+          <w:proofErr w:type="gramStart"/>
+          <w:r>
+            <w:rPr>
+              <w:bCs/>
+            </w:rPr>
+            <w:t>x</w:t>
+          </w:r>
+          <w:proofErr w:type="gramEnd"/>
+          <w:r>
+            <w:rPr>
+              <w:bCs/>
+            </w:rPr>
+            <w:t xml:space="preserve"> = (y + z) / 2</w:t>
           </w:r>
         </w:p>
         <w:p>
@@ -1887,7 +2233,20 @@
               <w:bCs/>
             </w:rPr>
             <w:tab/>
-            <w:t>x++;</w:t>
+          </w:r>
+          <w:proofErr w:type="gramStart"/>
+          <w:r>
+            <w:rPr>
+              <w:bCs/>
+            </w:rPr>
+            <w:t>x</w:t>
+          </w:r>
+          <w:proofErr w:type="gramEnd"/>
+          <w:r>
+            <w:rPr>
+              <w:bCs/>
+            </w:rPr>
+            <w:t>++;</w:t>
           </w:r>
         </w:p>
         <w:p>
@@ -2017,11 +2376,19 @@
               <w:bCs/>
             </w:rPr>
           </w:pPr>
-          <w:r>
-            <w:rPr>
-              <w:bCs/>
-            </w:rPr>
-            <w:t>if (x == y)</w:t>
+          <w:proofErr w:type="gramStart"/>
+          <w:r>
+            <w:rPr>
+              <w:bCs/>
+            </w:rPr>
+            <w:t>if</w:t>
+          </w:r>
+          <w:proofErr w:type="gramEnd"/>
+          <w:r>
+            <w:rPr>
+              <w:bCs/>
+            </w:rPr>
+            <w:t xml:space="preserve"> (x == y)</w:t>
           </w:r>
         </w:p>
         <w:p>
@@ -2052,7 +2419,20 @@
               <w:bCs/>
             </w:rPr>
             <w:tab/>
-            <w:t>x++;</w:t>
+          </w:r>
+          <w:proofErr w:type="gramStart"/>
+          <w:r>
+            <w:rPr>
+              <w:bCs/>
+            </w:rPr>
+            <w:t>x</w:t>
+          </w:r>
+          <w:proofErr w:type="gramEnd"/>
+          <w:r>
+            <w:rPr>
+              <w:bCs/>
+            </w:rPr>
+            <w:t>++;</w:t>
           </w:r>
         </w:p>
         <w:p>
@@ -2162,50 +2542,134 @@
               <w:bCs/>
             </w:rPr>
           </w:pPr>
-          <w:r>
-            <w:rPr>
-              <w:bCs/>
-            </w:rPr>
-            <w:t>for (int i = 0; i &lt; count; i++)</w:t>
-          </w:r>
-        </w:p>
-        <w:p>
-          <w:pPr>
-            <w:pStyle w:val="ListParagraph"/>
-            <w:ind w:left="3240"/>
-            <w:rPr>
-              <w:bCs/>
-            </w:rPr>
-          </w:pPr>
-        </w:p>
-        <w:p>
-          <w:pPr>
-            <w:pStyle w:val="ListParagraph"/>
-            <w:ind w:left="3240"/>
-            <w:rPr>
-              <w:bCs/>
-            </w:rPr>
-          </w:pPr>
-          <w:r>
-            <w:rPr>
-              <w:bCs/>
-            </w:rPr>
-            <w:t>int x;</w:t>
-          </w:r>
-        </w:p>
-        <w:p>
-          <w:pPr>
-            <w:pStyle w:val="ListParagraph"/>
-            <w:ind w:left="3240"/>
-            <w:rPr>
-              <w:bCs/>
-            </w:rPr>
-          </w:pPr>
-          <w:r>
-            <w:rPr>
-              <w:bCs/>
-            </w:rPr>
-            <w:t>int y;</w:t>
+          <w:proofErr w:type="gramStart"/>
+          <w:r>
+            <w:rPr>
+              <w:bCs/>
+            </w:rPr>
+            <w:t>for</w:t>
+          </w:r>
+          <w:proofErr w:type="gramEnd"/>
+          <w:r>
+            <w:rPr>
+              <w:bCs/>
+            </w:rPr>
+            <w:t xml:space="preserve"> (</w:t>
+          </w:r>
+          <w:proofErr w:type="spellStart"/>
+          <w:r>
+            <w:rPr>
+              <w:bCs/>
+            </w:rPr>
+            <w:t>int</w:t>
+          </w:r>
+          <w:proofErr w:type="spellEnd"/>
+          <w:r>
+            <w:rPr>
+              <w:bCs/>
+            </w:rPr>
+            <w:t xml:space="preserve"> </w:t>
+          </w:r>
+          <w:proofErr w:type="spellStart"/>
+          <w:r>
+            <w:rPr>
+              <w:bCs/>
+            </w:rPr>
+            <w:t>i</w:t>
+          </w:r>
+          <w:proofErr w:type="spellEnd"/>
+          <w:r>
+            <w:rPr>
+              <w:bCs/>
+            </w:rPr>
+            <w:t xml:space="preserve"> = 0; </w:t>
+          </w:r>
+          <w:proofErr w:type="spellStart"/>
+          <w:r>
+            <w:rPr>
+              <w:bCs/>
+            </w:rPr>
+            <w:t>i</w:t>
+          </w:r>
+          <w:proofErr w:type="spellEnd"/>
+          <w:r>
+            <w:rPr>
+              <w:bCs/>
+            </w:rPr>
+            <w:t xml:space="preserve"> &lt; count; </w:t>
+          </w:r>
+          <w:proofErr w:type="spellStart"/>
+          <w:r>
+            <w:rPr>
+              <w:bCs/>
+            </w:rPr>
+            <w:t>i</w:t>
+          </w:r>
+          <w:proofErr w:type="spellEnd"/>
+          <w:r>
+            <w:rPr>
+              <w:bCs/>
+            </w:rPr>
+            <w:t>++)</w:t>
+          </w:r>
+        </w:p>
+        <w:p>
+          <w:pPr>
+            <w:pStyle w:val="ListParagraph"/>
+            <w:ind w:left="3240"/>
+            <w:rPr>
+              <w:bCs/>
+            </w:rPr>
+          </w:pPr>
+        </w:p>
+        <w:p>
+          <w:pPr>
+            <w:pStyle w:val="ListParagraph"/>
+            <w:ind w:left="3240"/>
+            <w:rPr>
+              <w:bCs/>
+            </w:rPr>
+          </w:pPr>
+          <w:proofErr w:type="spellStart"/>
+          <w:proofErr w:type="gramStart"/>
+          <w:r>
+            <w:rPr>
+              <w:bCs/>
+            </w:rPr>
+            <w:t>int</w:t>
+          </w:r>
+          <w:proofErr w:type="spellEnd"/>
+          <w:proofErr w:type="gramEnd"/>
+          <w:r>
+            <w:rPr>
+              <w:bCs/>
+            </w:rPr>
+            <w:t xml:space="preserve"> x;</w:t>
+          </w:r>
+        </w:p>
+        <w:p>
+          <w:pPr>
+            <w:pStyle w:val="ListParagraph"/>
+            <w:ind w:left="3240"/>
+            <w:rPr>
+              <w:bCs/>
+            </w:rPr>
+          </w:pPr>
+          <w:proofErr w:type="spellStart"/>
+          <w:proofErr w:type="gramStart"/>
+          <w:r>
+            <w:rPr>
+              <w:bCs/>
+            </w:rPr>
+            <w:t>int</w:t>
+          </w:r>
+          <w:proofErr w:type="spellEnd"/>
+          <w:proofErr w:type="gramEnd"/>
+          <w:r>
+            <w:rPr>
+              <w:bCs/>
+            </w:rPr>
+            <w:t xml:space="preserve"> y;</w:t>
           </w:r>
         </w:p>
         <w:p>
@@ -2291,7 +2755,21 @@
             <w:rPr>
               <w:bCs/>
             </w:rPr>
-            <w:t>“== true” and “== false” should not be used as they are unnecessary for the evaluation of Boolean statements</w:t>
+            <w:t xml:space="preserve">“== </w:t>
+          </w:r>
+          <w:proofErr w:type="gramStart"/>
+          <w:r>
+            <w:rPr>
+              <w:bCs/>
+            </w:rPr>
+            <w:t>true</w:t>
+          </w:r>
+          <w:proofErr w:type="gramEnd"/>
+          <w:r>
+            <w:rPr>
+              <w:bCs/>
+            </w:rPr>
+            <w:t>” and “== false” should not be used as they are unnecessary for the evaluation of Boolean statements</w:t>
           </w:r>
         </w:p>
         <w:p>
@@ -2329,11 +2807,19 @@
               <w:bCs/>
             </w:rPr>
           </w:pPr>
-          <w:r>
-            <w:rPr>
-              <w:bCs/>
-            </w:rPr>
-            <w:t>switch (x)</w:t>
+          <w:proofErr w:type="gramStart"/>
+          <w:r>
+            <w:rPr>
+              <w:bCs/>
+            </w:rPr>
+            <w:t>switch</w:t>
+          </w:r>
+          <w:proofErr w:type="gramEnd"/>
+          <w:r>
+            <w:rPr>
+              <w:bCs/>
+            </w:rPr>
+            <w:t xml:space="preserve"> (x)</w:t>
           </w:r>
         </w:p>
         <w:p>
@@ -2364,7 +2850,20 @@
               <w:bCs/>
             </w:rPr>
             <w:tab/>
-            <w:t>case 1:</w:t>
+          </w:r>
+          <w:proofErr w:type="gramStart"/>
+          <w:r>
+            <w:rPr>
+              <w:bCs/>
+            </w:rPr>
+            <w:t>case</w:t>
+          </w:r>
+          <w:proofErr w:type="gramEnd"/>
+          <w:r>
+            <w:rPr>
+              <w:bCs/>
+            </w:rPr>
+            <w:t xml:space="preserve"> 1:</w:t>
           </w:r>
         </w:p>
         <w:p>
@@ -2402,7 +2901,20 @@
               <w:bCs/>
             </w:rPr>
             <w:tab/>
-            <w:t>case 2:</w:t>
+          </w:r>
+          <w:proofErr w:type="gramStart"/>
+          <w:r>
+            <w:rPr>
+              <w:bCs/>
+            </w:rPr>
+            <w:t>case</w:t>
+          </w:r>
+          <w:proofErr w:type="gramEnd"/>
+          <w:r>
+            <w:rPr>
+              <w:bCs/>
+            </w:rPr>
+            <w:t xml:space="preserve"> 2:</w:t>
           </w:r>
         </w:p>
         <w:p>
@@ -2440,7 +2952,20 @@
               <w:bCs/>
             </w:rPr>
             <w:tab/>
-            <w:t>default:</w:t>
+          </w:r>
+          <w:proofErr w:type="gramStart"/>
+          <w:r>
+            <w:rPr>
+              <w:bCs/>
+            </w:rPr>
+            <w:t>default</w:t>
+          </w:r>
+          <w:proofErr w:type="gramEnd"/>
+          <w:r>
+            <w:rPr>
+              <w:bCs/>
+            </w:rPr>
+            <w:t>:</w:t>
           </w:r>
         </w:p>
         <w:p>
@@ -2462,7 +2987,20 @@
               <w:bCs/>
             </w:rPr>
             <w:tab/>
-            <w:t>break; //Do nothing</w:t>
+          </w:r>
+          <w:proofErr w:type="gramStart"/>
+          <w:r>
+            <w:rPr>
+              <w:bCs/>
+            </w:rPr>
+            <w:t>break</w:t>
+          </w:r>
+          <w:proofErr w:type="gramEnd"/>
+          <w:r>
+            <w:rPr>
+              <w:bCs/>
+            </w:rPr>
+            <w:t>; //Do nothing</w:t>
           </w:r>
         </w:p>
         <w:p>
@@ -2497,35 +3035,51 @@
               <w:bCs/>
             </w:rPr>
           </w:pPr>
-          <w:r>
-            <w:rPr>
-              <w:bCs/>
-            </w:rPr>
-            <w:t>if (flag)</w:t>
-          </w:r>
-        </w:p>
-        <w:p>
-          <w:pPr>
-            <w:pStyle w:val="ListParagraph"/>
-            <w:ind w:left="3240"/>
-            <w:rPr>
-              <w:bCs/>
-            </w:rPr>
-          </w:pPr>
-        </w:p>
-        <w:p>
-          <w:pPr>
-            <w:pStyle w:val="ListParagraph"/>
-            <w:ind w:left="3240"/>
-            <w:rPr>
-              <w:bCs/>
-            </w:rPr>
-          </w:pPr>
-          <w:r>
-            <w:rPr>
-              <w:bCs/>
-            </w:rPr>
-            <w:t>if (!flag)</w:t>
+          <w:proofErr w:type="gramStart"/>
+          <w:r>
+            <w:rPr>
+              <w:bCs/>
+            </w:rPr>
+            <w:t>if</w:t>
+          </w:r>
+          <w:proofErr w:type="gramEnd"/>
+          <w:r>
+            <w:rPr>
+              <w:bCs/>
+            </w:rPr>
+            <w:t xml:space="preserve"> (flag)</w:t>
+          </w:r>
+        </w:p>
+        <w:p>
+          <w:pPr>
+            <w:pStyle w:val="ListParagraph"/>
+            <w:ind w:left="3240"/>
+            <w:rPr>
+              <w:bCs/>
+            </w:rPr>
+          </w:pPr>
+        </w:p>
+        <w:p>
+          <w:pPr>
+            <w:pStyle w:val="ListParagraph"/>
+            <w:ind w:left="3240"/>
+            <w:rPr>
+              <w:bCs/>
+            </w:rPr>
+          </w:pPr>
+          <w:proofErr w:type="gramStart"/>
+          <w:r>
+            <w:rPr>
+              <w:bCs/>
+            </w:rPr>
+            <w:t>if</w:t>
+          </w:r>
+          <w:proofErr w:type="gramEnd"/>
+          <w:r>
+            <w:rPr>
+              <w:bCs/>
+            </w:rPr>
+            <w:t xml:space="preserve"> (!flag)</w:t>
           </w:r>
         </w:p>
         <w:p>
@@ -2547,19 +3101,39 @@
       </w:sdtContent>
     </w:sdt>
     <w:sectPr>
-      <w:headerReference w:type="default" r:id="rId6"/>
-      <w:footerReference w:type="even" r:id="rId7"/>
-      <w:footerReference w:type="default" r:id="rId8"/>
+      <w:headerReference w:type="default" r:id="rId10"/>
+      <w:footerReference w:type="even" r:id="rId11"/>
+      <w:footerReference w:type="default" r:id="rId12"/>
       <w:pgSz w:w="12240" w:h="15840"/>
-      <w:pgMar w:top="1440" w:right="1800" w:bottom="1440" w:left="1800" w:gutter="0"/>
+      <w:pgMar w:top="1440" w:right="1800" w:bottom="1440" w:left="1800" w:header="720" w:footer="720" w:gutter="0"/>
+      <w:cols w:space="720"/>
       <w:titlePg/>
     </w:sectPr>
   </w:body>
 </w:document>
 </file>
 
+<file path=word/endnotes.xml><?xml version="1.0" encoding="utf-8"?>
+<w:endnotes xmlns:wpc="http://schemas.microsoft.com/office/word/2010/wordprocessingCanvas" xmlns:mo="http://schemas.microsoft.com/office/mac/office/2008/main" xmlns:mc="http://schemas.openxmlformats.org/markup-compatibility/2006" xmlns:mv="urn:schemas-microsoft-com:mac:vml" xmlns:o="urn:schemas-microsoft-com:office:office" xmlns:r="http://schemas.openxmlformats.org/officeDocument/2006/relationships" xmlns:m="http://schemas.openxmlformats.org/officeDocument/2006/math" xmlns:v="urn:schemas-microsoft-com:vml" xmlns:wp14="http://schemas.microsoft.com/office/word/2010/wordprocessingDrawing" xmlns:wp="http://schemas.openxmlformats.org/drawingml/2006/wordprocessingDrawing" xmlns:w10="urn:schemas-microsoft-com:office:word" xmlns:w="http://schemas.openxmlformats.org/wordprocessingml/2006/main" xmlns:w14="http://schemas.microsoft.com/office/word/2010/wordml" xmlns:wpg="http://schemas.microsoft.com/office/word/2010/wordprocessingGroup" xmlns:wpi="http://schemas.microsoft.com/office/word/2010/wordprocessingInk" xmlns:wne="http://schemas.microsoft.com/office/word/2006/wordml" xmlns:wps="http://schemas.microsoft.com/office/word/2010/wordprocessingShape" mc:Ignorable="w14 wp14 mv">
+  <w:endnote w:type="separator" w:id="-1">
+    <w:p>
+      <w:r>
+        <w:separator/>
+      </w:r>
+    </w:p>
+  </w:endnote>
+  <w:endnote w:type="continuationSeparator" w:id="0">
+    <w:p>
+      <w:r>
+        <w:continuationSeparator/>
+      </w:r>
+    </w:p>
+  </w:endnote>
+</w:endnotes>
+</file>
+
 <file path=word/footer1.xml><?xml version="1.0" encoding="utf-8"?>
-<w:ftr xmlns:mv="urn:schemas-microsoft-com:mac:vml" xmlns:mo="http://schemas.microsoft.com/office/mac/office/2008/main" xmlns:ve="http://schemas.openxmlformats.org/markup-compatibility/2006" xmlns:o="urn:schemas-microsoft-com:office:office" xmlns:r="http://schemas.openxmlformats.org/officeDocument/2006/relationships" xmlns:m="http://schemas.openxmlformats.org/officeDocument/2006/math" xmlns:v="urn:schemas-microsoft-com:vml" xmlns:w10="urn:schemas-microsoft-com:office:word" xmlns:w="http://schemas.openxmlformats.org/wordprocessingml/2006/main" xmlns:wne="http://schemas.microsoft.com/office/word/2006/wordml" xmlns:wp="http://schemas.openxmlformats.org/drawingml/2006/wordprocessingDrawing">
+<w:ftr xmlns:wpc="http://schemas.microsoft.com/office/word/2010/wordprocessingCanvas" xmlns:mo="http://schemas.microsoft.com/office/mac/office/2008/main" xmlns:mc="http://schemas.openxmlformats.org/markup-compatibility/2006" xmlns:mv="urn:schemas-microsoft-com:mac:vml" xmlns:o="urn:schemas-microsoft-com:office:office" xmlns:r="http://schemas.openxmlformats.org/officeDocument/2006/relationships" xmlns:m="http://schemas.openxmlformats.org/officeDocument/2006/math" xmlns:v="urn:schemas-microsoft-com:vml" xmlns:wp14="http://schemas.microsoft.com/office/word/2010/wordprocessingDrawing" xmlns:wp="http://schemas.openxmlformats.org/drawingml/2006/wordprocessingDrawing" xmlns:w10="urn:schemas-microsoft-com:office:word" xmlns:w="http://schemas.openxmlformats.org/wordprocessingml/2006/main" xmlns:w14="http://schemas.microsoft.com/office/word/2010/wordml" xmlns:wpg="http://schemas.microsoft.com/office/word/2010/wordprocessingGroup" xmlns:wpi="http://schemas.microsoft.com/office/word/2010/wordprocessingInk" xmlns:wne="http://schemas.microsoft.com/office/word/2006/wordml" xmlns:wps="http://schemas.microsoft.com/office/word/2010/wordprocessingShape" mc:Ignorable="w14 wp14">
   <w:p>
     <w:pPr>
       <w:pStyle w:val="Footer"/>
@@ -2597,7 +3171,7 @@
 </file>
 
 <file path=word/footer2.xml><?xml version="1.0" encoding="utf-8"?>
-<w:ftr xmlns:mv="urn:schemas-microsoft-com:mac:vml" xmlns:mo="http://schemas.microsoft.com/office/mac/office/2008/main" xmlns:ve="http://schemas.openxmlformats.org/markup-compatibility/2006" xmlns:o="urn:schemas-microsoft-com:office:office" xmlns:r="http://schemas.openxmlformats.org/officeDocument/2006/relationships" xmlns:m="http://schemas.openxmlformats.org/officeDocument/2006/math" xmlns:v="urn:schemas-microsoft-com:vml" xmlns:w10="urn:schemas-microsoft-com:office:word" xmlns:w="http://schemas.openxmlformats.org/wordprocessingml/2006/main" xmlns:wne="http://schemas.microsoft.com/office/word/2006/wordml" xmlns:wp="http://schemas.openxmlformats.org/drawingml/2006/wordprocessingDrawing">
+<w:ftr xmlns:wpc="http://schemas.microsoft.com/office/word/2010/wordprocessingCanvas" xmlns:mo="http://schemas.microsoft.com/office/mac/office/2008/main" xmlns:mc="http://schemas.openxmlformats.org/markup-compatibility/2006" xmlns:mv="urn:schemas-microsoft-com:mac:vml" xmlns:o="urn:schemas-microsoft-com:office:office" xmlns:r="http://schemas.openxmlformats.org/officeDocument/2006/relationships" xmlns:m="http://schemas.openxmlformats.org/officeDocument/2006/math" xmlns:v="urn:schemas-microsoft-com:vml" xmlns:wp14="http://schemas.microsoft.com/office/word/2010/wordprocessingDrawing" xmlns:wp="http://schemas.openxmlformats.org/drawingml/2006/wordprocessingDrawing" xmlns:w10="urn:schemas-microsoft-com:office:word" xmlns:w="http://schemas.openxmlformats.org/wordprocessingml/2006/main" xmlns:w14="http://schemas.microsoft.com/office/word/2010/wordml" xmlns:wpg="http://schemas.microsoft.com/office/word/2010/wordprocessingGroup" xmlns:wpi="http://schemas.microsoft.com/office/word/2010/wordprocessingInk" xmlns:wne="http://schemas.microsoft.com/office/word/2006/wordml" xmlns:wps="http://schemas.microsoft.com/office/word/2010/wordprocessingShape" mc:Ignorable="w14 wp14">
   <w:p>
     <w:pPr>
       <w:pStyle w:val="Footer"/>
@@ -2629,7 +3203,7 @@
         <w:rStyle w:val="PageNumber"/>
         <w:noProof/>
       </w:rPr>
-      <w:t>5</w:t>
+      <w:t>4</w:t>
     </w:r>
     <w:r>
       <w:rPr>
@@ -2647,21 +3221,45 @@
 </w:ftr>
 </file>
 
+<file path=word/footnotes.xml><?xml version="1.0" encoding="utf-8"?>
+<w:footnotes xmlns:wpc="http://schemas.microsoft.com/office/word/2010/wordprocessingCanvas" xmlns:mo="http://schemas.microsoft.com/office/mac/office/2008/main" xmlns:mc="http://schemas.openxmlformats.org/markup-compatibility/2006" xmlns:mv="urn:schemas-microsoft-com:mac:vml" xmlns:o="urn:schemas-microsoft-com:office:office" xmlns:r="http://schemas.openxmlformats.org/officeDocument/2006/relationships" xmlns:m="http://schemas.openxmlformats.org/officeDocument/2006/math" xmlns:v="urn:schemas-microsoft-com:vml" xmlns:wp14="http://schemas.microsoft.com/office/word/2010/wordprocessingDrawing" xmlns:wp="http://schemas.openxmlformats.org/drawingml/2006/wordprocessingDrawing" xmlns:w10="urn:schemas-microsoft-com:office:word" xmlns:w="http://schemas.openxmlformats.org/wordprocessingml/2006/main" xmlns:w14="http://schemas.microsoft.com/office/word/2010/wordml" xmlns:wpg="http://schemas.microsoft.com/office/word/2010/wordprocessingGroup" xmlns:wpi="http://schemas.microsoft.com/office/word/2010/wordprocessingInk" xmlns:wne="http://schemas.microsoft.com/office/word/2006/wordml" xmlns:wps="http://schemas.microsoft.com/office/word/2010/wordprocessingShape" mc:Ignorable="w14 wp14 mv">
+  <w:footnote w:type="separator" w:id="-1">
+    <w:p>
+      <w:r>
+        <w:separator/>
+      </w:r>
+    </w:p>
+  </w:footnote>
+  <w:footnote w:type="continuationSeparator" w:id="0">
+    <w:p>
+      <w:r>
+        <w:continuationSeparator/>
+      </w:r>
+    </w:p>
+  </w:footnote>
+</w:footnotes>
+</file>
+
 <file path=word/header1.xml><?xml version="1.0" encoding="utf-8"?>
-<w:hdr xmlns:mv="urn:schemas-microsoft-com:mac:vml" xmlns:mo="http://schemas.microsoft.com/office/mac/office/2008/main" xmlns:ve="http://schemas.openxmlformats.org/markup-compatibility/2006" xmlns:o="urn:schemas-microsoft-com:office:office" xmlns:r="http://schemas.openxmlformats.org/officeDocument/2006/relationships" xmlns:m="http://schemas.openxmlformats.org/officeDocument/2006/math" xmlns:v="urn:schemas-microsoft-com:vml" xmlns:w10="urn:schemas-microsoft-com:office:word" xmlns:w="http://schemas.openxmlformats.org/wordprocessingml/2006/main" xmlns:wne="http://schemas.microsoft.com/office/word/2006/wordml" xmlns:wp="http://schemas.openxmlformats.org/drawingml/2006/wordprocessingDrawing">
+<w:hdr xmlns:wpc="http://schemas.microsoft.com/office/word/2010/wordprocessingCanvas" xmlns:mo="http://schemas.microsoft.com/office/mac/office/2008/main" xmlns:mc="http://schemas.openxmlformats.org/markup-compatibility/2006" xmlns:mv="urn:schemas-microsoft-com:mac:vml" xmlns:o="urn:schemas-microsoft-com:office:office" xmlns:r="http://schemas.openxmlformats.org/officeDocument/2006/relationships" xmlns:m="http://schemas.openxmlformats.org/officeDocument/2006/math" xmlns:v="urn:schemas-microsoft-com:vml" xmlns:wp14="http://schemas.microsoft.com/office/word/2010/wordprocessingDrawing" xmlns:wp="http://schemas.openxmlformats.org/drawingml/2006/wordprocessingDrawing" xmlns:w10="urn:schemas-microsoft-com:office:word" xmlns:w="http://schemas.openxmlformats.org/wordprocessingml/2006/main" xmlns:w14="http://schemas.microsoft.com/office/word/2010/wordml" xmlns:wpg="http://schemas.microsoft.com/office/word/2010/wordprocessingGroup" xmlns:wpi="http://schemas.microsoft.com/office/word/2010/wordprocessingInk" xmlns:wne="http://schemas.microsoft.com/office/word/2006/wordml" xmlns:wps="http://schemas.microsoft.com/office/word/2010/wordprocessingShape" mc:Ignorable="w14 wp14">
   <w:p>
     <w:pPr>
       <w:pStyle w:val="Header"/>
     </w:pPr>
+    <w:proofErr w:type="spellStart"/>
     <w:r>
-      <w:t>Bazinga! Coding Standards</w:t>
+      <w:t>Bazinga</w:t>
+    </w:r>
+    <w:proofErr w:type="spellEnd"/>
+    <w:r>
+      <w:t>! Coding Standards</w:t>
     </w:r>
   </w:p>
 </w:hdr>
 </file>
 
 <file path=word/numbering.xml><?xml version="1.0" encoding="utf-8"?>
-<w:numbering xmlns:mv="urn:schemas-microsoft-com:mac:vml" xmlns:mo="http://schemas.microsoft.com/office/mac/office/2008/main" xmlns:ve="http://schemas.openxmlformats.org/markup-compatibility/2006" xmlns:o="urn:schemas-microsoft-com:office:office" xmlns:r="http://schemas.openxmlformats.org/officeDocument/2006/relationships" xmlns:m="http://schemas.openxmlformats.org/officeDocument/2006/math" xmlns:v="urn:schemas-microsoft-com:vml" xmlns:w10="urn:schemas-microsoft-com:office:word" xmlns:w="http://schemas.openxmlformats.org/wordprocessingml/2006/main" xmlns:wne="http://schemas.microsoft.com/office/word/2006/wordml" xmlns:wp="http://schemas.openxmlformats.org/drawingml/2006/wordprocessingDrawing">
+<w:numbering xmlns:wpc="http://schemas.microsoft.com/office/word/2010/wordprocessingCanvas" xmlns:mo="http://schemas.microsoft.com/office/mac/office/2008/main" xmlns:mc="http://schemas.openxmlformats.org/markup-compatibility/2006" xmlns:mv="urn:schemas-microsoft-com:mac:vml" xmlns:o="urn:schemas-microsoft-com:office:office" xmlns:r="http://schemas.openxmlformats.org/officeDocument/2006/relationships" xmlns:m="http://schemas.openxmlformats.org/officeDocument/2006/math" xmlns:v="urn:schemas-microsoft-com:vml" xmlns:wp14="http://schemas.microsoft.com/office/word/2010/wordprocessingDrawing" xmlns:wp="http://schemas.openxmlformats.org/drawingml/2006/wordprocessingDrawing" xmlns:w10="urn:schemas-microsoft-com:office:word" xmlns:w="http://schemas.openxmlformats.org/wordprocessingml/2006/main" xmlns:w14="http://schemas.microsoft.com/office/word/2010/wordml" xmlns:wpg="http://schemas.microsoft.com/office/word/2010/wordprocessingGroup" xmlns:wpi="http://schemas.microsoft.com/office/word/2010/wordprocessingInk" xmlns:wne="http://schemas.microsoft.com/office/word/2006/wordml" xmlns:wps="http://schemas.microsoft.com/office/word/2010/wordprocessingShape" mc:Ignorable="w14 wp14 mv">
   <w:abstractNum w:abstractNumId="0">
     <w:nsid w:val="034E77AF"/>
     <w:multiLevelType w:val="hybridMultilevel"/>
@@ -2898,7 +3496,7 @@
 </file>
 
 <file path=word/styles.xml><?xml version="1.0" encoding="utf-8"?>
-<w:styles xmlns:r="http://schemas.openxmlformats.org/officeDocument/2006/relationships" xmlns:w="http://schemas.openxmlformats.org/wordprocessingml/2006/main">
+<w:styles xmlns:mc="http://schemas.openxmlformats.org/markup-compatibility/2006" xmlns:r="http://schemas.openxmlformats.org/officeDocument/2006/relationships" xmlns:w="http://schemas.openxmlformats.org/wordprocessingml/2006/main" xmlns:w14="http://schemas.microsoft.com/office/word/2010/wordml" mc:Ignorable="w14">
   <w:docDefaults>
     <w:rPrDefault>
       <w:rPr>
@@ -3079,14 +3677,15 @@
   </w:style>
   <w:style w:type="character" w:default="1" w:styleId="DefaultParagraphFont">
     <w:name w:val="Default Paragraph Font"/>
+    <w:uiPriority w:val="1"/>
     <w:semiHidden/>
     <w:unhideWhenUsed/>
   </w:style>
   <w:style w:type="table" w:default="1" w:styleId="TableNormal">
     <w:name w:val="Normal Table"/>
+    <w:uiPriority w:val="99"/>
     <w:semiHidden/>
     <w:unhideWhenUsed/>
-    <w:qFormat/>
     <w:tblPr>
       <w:tblInd w:w="0" w:type="dxa"/>
       <w:tblCellMar>
@@ -3099,6 +3698,7 @@
   </w:style>
   <w:style w:type="numbering" w:default="1" w:styleId="NoList">
     <w:name w:val="No List"/>
+    <w:uiPriority w:val="99"/>
     <w:semiHidden/>
     <w:unhideWhenUsed/>
   </w:style>
@@ -3107,7 +3707,6 @@
     <w:basedOn w:val="Normal"/>
     <w:link w:val="HeaderChar"/>
     <w:uiPriority w:val="99"/>
-    <w:semiHidden/>
     <w:unhideWhenUsed/>
     <w:rsid w:val="006E1090"/>
     <w:pPr>
@@ -3122,7 +3721,6 @@
     <w:basedOn w:val="DefaultParagraphFont"/>
     <w:link w:val="Header"/>
     <w:uiPriority w:val="99"/>
-    <w:semiHidden/>
     <w:rsid w:val="006E1090"/>
   </w:style>
   <w:style w:type="paragraph" w:styleId="Footer">
@@ -3130,7 +3728,6 @@
     <w:basedOn w:val="Normal"/>
     <w:link w:val="FooterChar"/>
     <w:uiPriority w:val="99"/>
-    <w:semiHidden/>
     <w:unhideWhenUsed/>
     <w:rsid w:val="006E1090"/>
     <w:pPr>
@@ -3145,7 +3742,6 @@
     <w:basedOn w:val="DefaultParagraphFont"/>
     <w:link w:val="Footer"/>
     <w:uiPriority w:val="99"/>
-    <w:semiHidden/>
     <w:rsid w:val="006E1090"/>
   </w:style>
   <w:style w:type="character" w:styleId="PageNumber">
@@ -3182,170 +3778,345 @@
       <w:contextualSpacing/>
     </w:pPr>
   </w:style>
+  <w:style w:type="paragraph" w:styleId="Title">
+    <w:name w:val="Title"/>
+    <w:basedOn w:val="Normal"/>
+    <w:next w:val="Normal"/>
+    <w:link w:val="TitleChar"/>
+    <w:uiPriority w:val="10"/>
+    <w:qFormat/>
+    <w:rsid w:val="00537596"/>
+    <w:pPr>
+      <w:pBdr>
+        <w:top w:val="single" w:sz="12" w:space="1" w:color="C0504D"/>
+      </w:pBdr>
+      <w:spacing w:after="200"/>
+      <w:jc w:val="right"/>
+    </w:pPr>
+    <w:rPr>
+      <w:rFonts w:ascii="Calibri" w:eastAsia="Times New Roman" w:hAnsi="Calibri" w:cs="Times New Roman"/>
+      <w:smallCaps/>
+      <w:sz w:val="48"/>
+      <w:szCs w:val="48"/>
+    </w:rPr>
+  </w:style>
+  <w:style w:type="character" w:customStyle="1" w:styleId="TitleChar">
+    <w:name w:val="Title Char"/>
+    <w:basedOn w:val="DefaultParagraphFont"/>
+    <w:link w:val="Title"/>
+    <w:uiPriority w:val="10"/>
+    <w:rsid w:val="00537596"/>
+    <w:rPr>
+      <w:rFonts w:ascii="Calibri" w:eastAsia="Times New Roman" w:hAnsi="Calibri" w:cs="Times New Roman"/>
+      <w:smallCaps/>
+      <w:sz w:val="48"/>
+      <w:szCs w:val="48"/>
+    </w:rPr>
+  </w:style>
+  <w:style w:type="character" w:customStyle="1" w:styleId="SubtleEmphasis1">
+    <w:name w:val="Subtle Emphasis1"/>
+    <w:uiPriority w:val="19"/>
+    <w:qFormat/>
+    <w:rsid w:val="00537596"/>
+    <w:rPr>
+      <w:i/>
+    </w:rPr>
+  </w:style>
+  <w:style w:type="paragraph" w:styleId="BalloonText">
+    <w:name w:val="Balloon Text"/>
+    <w:basedOn w:val="Normal"/>
+    <w:link w:val="BalloonTextChar"/>
+    <w:uiPriority w:val="99"/>
+    <w:semiHidden/>
+    <w:unhideWhenUsed/>
+    <w:rsid w:val="00537596"/>
+    <w:rPr>
+      <w:rFonts w:ascii="Lucida Grande" w:hAnsi="Lucida Grande" w:cs="Lucida Grande"/>
+      <w:sz w:val="18"/>
+      <w:szCs w:val="18"/>
+    </w:rPr>
+  </w:style>
+  <w:style w:type="character" w:customStyle="1" w:styleId="BalloonTextChar">
+    <w:name w:val="Balloon Text Char"/>
+    <w:basedOn w:val="DefaultParagraphFont"/>
+    <w:link w:val="BalloonText"/>
+    <w:uiPriority w:val="99"/>
+    <w:semiHidden/>
+    <w:rsid w:val="00537596"/>
+    <w:rPr>
+      <w:rFonts w:ascii="Lucida Grande" w:hAnsi="Lucida Grande" w:cs="Lucida Grande"/>
+      <w:sz w:val="18"/>
+      <w:szCs w:val="18"/>
+    </w:rPr>
+  </w:style>
+</w:styles>
+</file>
+
+<file path=word/stylesWithEffects.xml><?xml version="1.0" encoding="utf-8"?>
+<w:styles xmlns:wpc="http://schemas.microsoft.com/office/word/2010/wordprocessingCanvas" xmlns:mo="http://schemas.microsoft.com/office/mac/office/2008/main" xmlns:mc="http://schemas.openxmlformats.org/markup-compatibility/2006" xmlns:mv="urn:schemas-microsoft-com:mac:vml" xmlns:o="urn:schemas-microsoft-com:office:office" xmlns:r="http://schemas.openxmlformats.org/officeDocument/2006/relationships" xmlns:m="http://schemas.openxmlformats.org/officeDocument/2006/math" xmlns:v="urn:schemas-microsoft-com:vml" xmlns:wp14="http://schemas.microsoft.com/office/word/2010/wordprocessingDrawing" xmlns:wp="http://schemas.openxmlformats.org/drawingml/2006/wordprocessingDrawing" xmlns:w10="urn:schemas-microsoft-com:office:word" xmlns:w="http://schemas.openxmlformats.org/wordprocessingml/2006/main" xmlns:w14="http://schemas.microsoft.com/office/word/2010/wordml" xmlns:wpg="http://schemas.microsoft.com/office/word/2010/wordprocessingGroup" xmlns:wpi="http://schemas.microsoft.com/office/word/2010/wordprocessingInk" xmlns:wne="http://schemas.microsoft.com/office/word/2006/wordml" xmlns:wps="http://schemas.microsoft.com/office/word/2010/wordprocessingShape" mc:Ignorable="w14 wp14 mv">
+  <w:docDefaults>
+    <w:rPrDefault>
+      <w:rPr>
+        <w:rFonts w:asciiTheme="minorHAnsi" w:eastAsiaTheme="minorEastAsia" w:hAnsiTheme="minorHAnsi" w:cstheme="minorBidi"/>
+        <w:sz w:val="24"/>
+        <w:szCs w:val="24"/>
+        <w:lang w:val="en-US" w:eastAsia="ja-JP" w:bidi="ar-SA"/>
+      </w:rPr>
+    </w:rPrDefault>
+    <w:pPrDefault/>
+  </w:docDefaults>
+  <w:latentStyles w:defLockedState="0" w:defUIPriority="99" w:defSemiHidden="1" w:defUnhideWhenUsed="1" w:defQFormat="0" w:count="276">
+    <w:lsdException w:name="Normal" w:semiHidden="0" w:uiPriority="0" w:unhideWhenUsed="0" w:qFormat="1"/>
+    <w:lsdException w:name="heading 1" w:semiHidden="0" w:uiPriority="9" w:unhideWhenUsed="0" w:qFormat="1"/>
+    <w:lsdException w:name="heading 2" w:uiPriority="9" w:qFormat="1"/>
+    <w:lsdException w:name="heading 3" w:uiPriority="9" w:qFormat="1"/>
+    <w:lsdException w:name="heading 4" w:uiPriority="9" w:qFormat="1"/>
+    <w:lsdException w:name="heading 5" w:uiPriority="9" w:qFormat="1"/>
+    <w:lsdException w:name="heading 6" w:uiPriority="9" w:qFormat="1"/>
+    <w:lsdException w:name="heading 7" w:uiPriority="9" w:qFormat="1"/>
+    <w:lsdException w:name="heading 8" w:uiPriority="9" w:qFormat="1"/>
+    <w:lsdException w:name="heading 9" w:uiPriority="9" w:qFormat="1"/>
+    <w:lsdException w:name="toc 1" w:uiPriority="39"/>
+    <w:lsdException w:name="toc 2" w:uiPriority="39"/>
+    <w:lsdException w:name="toc 3" w:uiPriority="39"/>
+    <w:lsdException w:name="toc 4" w:uiPriority="39"/>
+    <w:lsdException w:name="toc 5" w:uiPriority="39"/>
+    <w:lsdException w:name="toc 6" w:uiPriority="39"/>
+    <w:lsdException w:name="toc 7" w:uiPriority="39"/>
+    <w:lsdException w:name="toc 8" w:uiPriority="39"/>
+    <w:lsdException w:name="toc 9" w:uiPriority="39"/>
+    <w:lsdException w:name="caption" w:uiPriority="35" w:qFormat="1"/>
+    <w:lsdException w:name="Title" w:semiHidden="0" w:uiPriority="10" w:unhideWhenUsed="0" w:qFormat="1"/>
+    <w:lsdException w:name="Default Paragraph Font" w:uiPriority="1"/>
+    <w:lsdException w:name="Subtitle" w:semiHidden="0" w:uiPriority="11" w:unhideWhenUsed="0" w:qFormat="1"/>
+    <w:lsdException w:name="Strong" w:semiHidden="0" w:uiPriority="22" w:unhideWhenUsed="0" w:qFormat="1"/>
+    <w:lsdException w:name="Emphasis" w:semiHidden="0" w:uiPriority="20" w:unhideWhenUsed="0" w:qFormat="1"/>
+    <w:lsdException w:name="Table Grid" w:semiHidden="0" w:uiPriority="59" w:unhideWhenUsed="0"/>
+    <w:lsdException w:name="Placeholder Text" w:unhideWhenUsed="0"/>
+    <w:lsdException w:name="No Spacing" w:semiHidden="0" w:uiPriority="1" w:unhideWhenUsed="0" w:qFormat="1"/>
+    <w:lsdException w:name="Light Shading" w:semiHidden="0" w:uiPriority="60" w:unhideWhenUsed="0"/>
+    <w:lsdException w:name="Light List" w:semiHidden="0" w:uiPriority="61" w:unhideWhenUsed="0"/>
+    <w:lsdException w:name="Light Grid" w:semiHidden="0" w:uiPriority="62" w:unhideWhenUsed="0"/>
+    <w:lsdException w:name="Medium Shading 1" w:semiHidden="0" w:uiPriority="63" w:unhideWhenUsed="0"/>
+    <w:lsdException w:name="Medium Shading 2" w:semiHidden="0" w:uiPriority="64" w:unhideWhenUsed="0"/>
+    <w:lsdException w:name="Medium List 1" w:semiHidden="0" w:uiPriority="65" w:unhideWhenUsed="0"/>
+    <w:lsdException w:name="Medium List 2" w:semiHidden="0" w:uiPriority="66" w:unhideWhenUsed="0"/>
+    <w:lsdException w:name="Medium Grid 1" w:semiHidden="0" w:uiPriority="67" w:unhideWhenUsed="0"/>
+    <w:lsdException w:name="Medium Grid 2" w:semiHidden="0" w:uiPriority="68" w:unhideWhenUsed="0"/>
+    <w:lsdException w:name="Medium Grid 3" w:semiHidden="0" w:uiPriority="69" w:unhideWhenUsed="0"/>
+    <w:lsdException w:name="Dark List" w:semiHidden="0" w:uiPriority="70" w:unhideWhenUsed="0"/>
+    <w:lsdException w:name="Colorful Shading" w:semiHidden="0" w:uiPriority="71" w:unhideWhenUsed="0"/>
+    <w:lsdException w:name="Colorful List" w:semiHidden="0" w:uiPriority="72" w:unhideWhenUsed="0"/>
+    <w:lsdException w:name="Colorful Grid" w:semiHidden="0" w:uiPriority="73" w:unhideWhenUsed="0"/>
+    <w:lsdException w:name="Light Shading Accent 1" w:semiHidden="0" w:uiPriority="60" w:unhideWhenUsed="0"/>
+    <w:lsdException w:name="Light List Accent 1" w:semiHidden="0" w:uiPriority="61" w:unhideWhenUsed="0"/>
+    <w:lsdException w:name="Light Grid Accent 1" w:semiHidden="0" w:uiPriority="62" w:unhideWhenUsed="0"/>
+    <w:lsdException w:name="Medium Shading 1 Accent 1" w:semiHidden="0" w:uiPriority="63" w:unhideWhenUsed="0"/>
+    <w:lsdException w:name="Medium Shading 2 Accent 1" w:semiHidden="0" w:uiPriority="64" w:unhideWhenUsed="0"/>
+    <w:lsdException w:name="Medium List 1 Accent 1" w:semiHidden="0" w:uiPriority="65" w:unhideWhenUsed="0"/>
+    <w:lsdException w:name="Revision" w:unhideWhenUsed="0"/>
+    <w:lsdException w:name="List Paragraph" w:semiHidden="0" w:uiPriority="34" w:unhideWhenUsed="0" w:qFormat="1"/>
+    <w:lsdException w:name="Quote" w:semiHidden="0" w:uiPriority="29" w:unhideWhenUsed="0" w:qFormat="1"/>
+    <w:lsdException w:name="Intense Quote" w:semiHidden="0" w:uiPriority="30" w:unhideWhenUsed="0" w:qFormat="1"/>
+    <w:lsdException w:name="Medium List 2 Accent 1" w:semiHidden="0" w:uiPriority="66" w:unhideWhenUsed="0"/>
+    <w:lsdException w:name="Medium Grid 1 Accent 1" w:semiHidden="0" w:uiPriority="67" w:unhideWhenUsed="0"/>
+    <w:lsdException w:name="Medium Grid 2 Accent 1" w:semiHidden="0" w:uiPriority="68" w:unhideWhenUsed="0"/>
+    <w:lsdException w:name="Medium Grid 3 Accent 1" w:semiHidden="0" w:uiPriority="69" w:unhideWhenUsed="0"/>
+    <w:lsdException w:name="Dark List Accent 1" w:semiHidden="0" w:uiPriority="70" w:unhideWhenUsed="0"/>
+    <w:lsdException w:name="Colorful Shading Accent 1" w:semiHidden="0" w:uiPriority="71" w:unhideWhenUsed="0"/>
+    <w:lsdException w:name="Colorful List Accent 1" w:semiHidden="0" w:uiPriority="72" w:unhideWhenUsed="0"/>
+    <w:lsdException w:name="Colorful Grid Accent 1" w:semiHidden="0" w:uiPriority="73" w:unhideWhenUsed="0"/>
+    <w:lsdException w:name="Light Shading Accent 2" w:semiHidden="0" w:uiPriority="60" w:unhideWhenUsed="0"/>
+    <w:lsdException w:name="Light List Accent 2" w:semiHidden="0" w:uiPriority="61" w:unhideWhenUsed="0"/>
+    <w:lsdException w:name="Light Grid Accent 2" w:semiHidden="0" w:uiPriority="62" w:unhideWhenUsed="0"/>
+    <w:lsdException w:name="Medium Shading 1 Accent 2" w:semiHidden="0" w:uiPriority="63" w:unhideWhenUsed="0"/>
+    <w:lsdException w:name="Medium Shading 2 Accent 2" w:semiHidden="0" w:uiPriority="64" w:unhideWhenUsed="0"/>
+    <w:lsdException w:name="Medium List 1 Accent 2" w:semiHidden="0" w:uiPriority="65" w:unhideWhenUsed="0"/>
+    <w:lsdException w:name="Medium List 2 Accent 2" w:semiHidden="0" w:uiPriority="66" w:unhideWhenUsed="0"/>
+    <w:lsdException w:name="Medium Grid 1 Accent 2" w:semiHidden="0" w:uiPriority="67" w:unhideWhenUsed="0"/>
+    <w:lsdException w:name="Medium Grid 2 Accent 2" w:semiHidden="0" w:uiPriority="68" w:unhideWhenUsed="0"/>
+    <w:lsdException w:name="Medium Grid 3 Accent 2" w:semiHidden="0" w:uiPriority="69" w:unhideWhenUsed="0"/>
+    <w:lsdException w:name="Dark List Accent 2" w:semiHidden="0" w:uiPriority="70" w:unhideWhenUsed="0"/>
+    <w:lsdException w:name="Colorful Shading Accent 2" w:semiHidden="0" w:uiPriority="71" w:unhideWhenUsed="0"/>
+    <w:lsdException w:name="Colorful List Accent 2" w:semiHidden="0" w:uiPriority="72" w:unhideWhenUsed="0"/>
+    <w:lsdException w:name="Colorful Grid Accent 2" w:semiHidden="0" w:uiPriority="73" w:unhideWhenUsed="0"/>
+    <w:lsdException w:name="Light Shading Accent 3" w:semiHidden="0" w:uiPriority="60" w:unhideWhenUsed="0"/>
+    <w:lsdException w:name="Light List Accent 3" w:semiHidden="0" w:uiPriority="61" w:unhideWhenUsed="0"/>
+    <w:lsdException w:name="Light Grid Accent 3" w:semiHidden="0" w:uiPriority="62" w:unhideWhenUsed="0"/>
+    <w:lsdException w:name="Medium Shading 1 Accent 3" w:semiHidden="0" w:uiPriority="63" w:unhideWhenUsed="0"/>
+    <w:lsdException w:name="Medium Shading 2 Accent 3" w:semiHidden="0" w:uiPriority="64" w:unhideWhenUsed="0"/>
+    <w:lsdException w:name="Medium List 1 Accent 3" w:semiHidden="0" w:uiPriority="65" w:unhideWhenUsed="0"/>
+    <w:lsdException w:name="Medium List 2 Accent 3" w:semiHidden="0" w:uiPriority="66" w:unhideWhenUsed="0"/>
+    <w:lsdException w:name="Medium Grid 1 Accent 3" w:semiHidden="0" w:uiPriority="67" w:unhideWhenUsed="0"/>
+    <w:lsdException w:name="Medium Grid 2 Accent 3" w:semiHidden="0" w:uiPriority="68" w:unhideWhenUsed="0"/>
+    <w:lsdException w:name="Medium Grid 3 Accent 3" w:semiHidden="0" w:uiPriority="69" w:unhideWhenUsed="0"/>
+    <w:lsdException w:name="Dark List Accent 3" w:semiHidden="0" w:uiPriority="70" w:unhideWhenUsed="0"/>
+    <w:lsdException w:name="Colorful Shading Accent 3" w:semiHidden="0" w:uiPriority="71" w:unhideWhenUsed="0"/>
+    <w:lsdException w:name="Colorful List Accent 3" w:semiHidden="0" w:uiPriority="72" w:unhideWhenUsed="0"/>
+    <w:lsdException w:name="Colorful Grid Accent 3" w:semiHidden="0" w:uiPriority="73" w:unhideWhenUsed="0"/>
+    <w:lsdException w:name="Light Shading Accent 4" w:semiHidden="0" w:uiPriority="60" w:unhideWhenUsed="0"/>
+    <w:lsdException w:name="Light List Accent 4" w:semiHidden="0" w:uiPriority="61" w:unhideWhenUsed="0"/>
+    <w:lsdException w:name="Light Grid Accent 4" w:semiHidden="0" w:uiPriority="62" w:unhideWhenUsed="0"/>
+    <w:lsdException w:name="Medium Shading 1 Accent 4" w:semiHidden="0" w:uiPriority="63" w:unhideWhenUsed="0"/>
+    <w:lsdException w:name="Medium Shading 2 Accent 4" w:semiHidden="0" w:uiPriority="64" w:unhideWhenUsed="0"/>
+    <w:lsdException w:name="Medium List 1 Accent 4" w:semiHidden="0" w:uiPriority="65" w:unhideWhenUsed="0"/>
+    <w:lsdException w:name="Medium List 2 Accent 4" w:semiHidden="0" w:uiPriority="66" w:unhideWhenUsed="0"/>
+    <w:lsdException w:name="Medium Grid 1 Accent 4" w:semiHidden="0" w:uiPriority="67" w:unhideWhenUsed="0"/>
+    <w:lsdException w:name="Medium Grid 2 Accent 4" w:semiHidden="0" w:uiPriority="68" w:unhideWhenUsed="0"/>
+    <w:lsdException w:name="Medium Grid 3 Accent 4" w:semiHidden="0" w:uiPriority="69" w:unhideWhenUsed="0"/>
+    <w:lsdException w:name="Dark List Accent 4" w:semiHidden="0" w:uiPriority="70" w:unhideWhenUsed="0"/>
+    <w:lsdException w:name="Colorful Shading Accent 4" w:semiHidden="0" w:uiPriority="71" w:unhideWhenUsed="0"/>
+    <w:lsdException w:name="Colorful List Accent 4" w:semiHidden="0" w:uiPriority="72" w:unhideWhenUsed="0"/>
+    <w:lsdException w:name="Colorful Grid Accent 4" w:semiHidden="0" w:uiPriority="73" w:unhideWhenUsed="0"/>
+    <w:lsdException w:name="Light Shading Accent 5" w:semiHidden="0" w:uiPriority="60" w:unhideWhenUsed="0"/>
+    <w:lsdException w:name="Light List Accent 5" w:semiHidden="0" w:uiPriority="61" w:unhideWhenUsed="0"/>
+    <w:lsdException w:name="Light Grid Accent 5" w:semiHidden="0" w:uiPriority="62" w:unhideWhenUsed="0"/>
+    <w:lsdException w:name="Medium Shading 1 Accent 5" w:semiHidden="0" w:uiPriority="63" w:unhideWhenUsed="0"/>
+    <w:lsdException w:name="Medium Shading 2 Accent 5" w:semiHidden="0" w:uiPriority="64" w:unhideWhenUsed="0"/>
+    <w:lsdException w:name="Medium List 1 Accent 5" w:semiHidden="0" w:uiPriority="65" w:unhideWhenUsed="0"/>
+    <w:lsdException w:name="Medium List 2 Accent 5" w:semiHidden="0" w:uiPriority="66" w:unhideWhenUsed="0"/>
+    <w:lsdException w:name="Medium Grid 1 Accent 5" w:semiHidden="0" w:uiPriority="67" w:unhideWhenUsed="0"/>
+    <w:lsdException w:name="Medium Grid 2 Accent 5" w:semiHidden="0" w:uiPriority="68" w:unhideWhenUsed="0"/>
+    <w:lsdException w:name="Medium Grid 3 Accent 5" w:semiHidden="0" w:uiPriority="69" w:unhideWhenUsed="0"/>
+    <w:lsdException w:name="Dark List Accent 5" w:semiHidden="0" w:uiPriority="70" w:unhideWhenUsed="0"/>
+    <w:lsdException w:name="Colorful Shading Accent 5" w:semiHidden="0" w:uiPriority="71" w:unhideWhenUsed="0"/>
+    <w:lsdException w:name="Colorful List Accent 5" w:semiHidden="0" w:uiPriority="72" w:unhideWhenUsed="0"/>
+    <w:lsdException w:name="Colorful Grid Accent 5" w:semiHidden="0" w:uiPriority="73" w:unhideWhenUsed="0"/>
+    <w:lsdException w:name="Light Shading Accent 6" w:semiHidden="0" w:uiPriority="60" w:unhideWhenUsed="0"/>
+    <w:lsdException w:name="Light List Accent 6" w:semiHidden="0" w:uiPriority="61" w:unhideWhenUsed="0"/>
+    <w:lsdException w:name="Light Grid Accent 6" w:semiHidden="0" w:uiPriority="62" w:unhideWhenUsed="0"/>
+    <w:lsdException w:name="Medium Shading 1 Accent 6" w:semiHidden="0" w:uiPriority="63" w:unhideWhenUsed="0"/>
+    <w:lsdException w:name="Medium Shading 2 Accent 6" w:semiHidden="0" w:uiPriority="64" w:unhideWhenUsed="0"/>
+    <w:lsdException w:name="Medium List 1 Accent 6" w:semiHidden="0" w:uiPriority="65" w:unhideWhenUsed="0"/>
+    <w:lsdException w:name="Medium List 2 Accent 6" w:semiHidden="0" w:uiPriority="66" w:unhideWhenUsed="0"/>
+    <w:lsdException w:name="Medium Grid 1 Accent 6" w:semiHidden="0" w:uiPriority="67" w:unhideWhenUsed="0"/>
+    <w:lsdException w:name="Medium Grid 2 Accent 6" w:semiHidden="0" w:uiPriority="68" w:unhideWhenUsed="0"/>
+    <w:lsdException w:name="Medium Grid 3 Accent 6" w:semiHidden="0" w:uiPriority="69" w:unhideWhenUsed="0"/>
+    <w:lsdException w:name="Dark List Accent 6" w:semiHidden="0" w:uiPriority="70" w:unhideWhenUsed="0"/>
+    <w:lsdException w:name="Colorful Shading Accent 6" w:semiHidden="0" w:uiPriority="71" w:unhideWhenUsed="0"/>
+    <w:lsdException w:name="Colorful List Accent 6" w:semiHidden="0" w:uiPriority="72" w:unhideWhenUsed="0"/>
+    <w:lsdException w:name="Colorful Grid Accent 6" w:semiHidden="0" w:uiPriority="73" w:unhideWhenUsed="0"/>
+    <w:lsdException w:name="Subtle Emphasis" w:semiHidden="0" w:uiPriority="19" w:unhideWhenUsed="0" w:qFormat="1"/>
+    <w:lsdException w:name="Intense Emphasis" w:semiHidden="0" w:uiPriority="21" w:unhideWhenUsed="0" w:qFormat="1"/>
+    <w:lsdException w:name="Subtle Reference" w:semiHidden="0" w:uiPriority="31" w:unhideWhenUsed="0" w:qFormat="1"/>
+    <w:lsdException w:name="Intense Reference" w:semiHidden="0" w:uiPriority="32" w:unhideWhenUsed="0" w:qFormat="1"/>
+    <w:lsdException w:name="Book Title" w:semiHidden="0" w:uiPriority="33" w:unhideWhenUsed="0" w:qFormat="1"/>
+    <w:lsdException w:name="Bibliography" w:uiPriority="37"/>
+    <w:lsdException w:name="TOC Heading" w:uiPriority="39" w:qFormat="1"/>
+  </w:latentStyles>
+  <w:style w:type="paragraph" w:default="1" w:styleId="Normal">
+    <w:name w:val="Normal"/>
+    <w:qFormat/>
+  </w:style>
+  <w:style w:type="character" w:default="1" w:styleId="DefaultParagraphFont">
+    <w:name w:val="Default Paragraph Font"/>
+    <w:uiPriority w:val="1"/>
+    <w:semiHidden/>
+    <w:unhideWhenUsed/>
+  </w:style>
+  <w:style w:type="table" w:default="1" w:styleId="TableNormal">
+    <w:name w:val="Normal Table"/>
+    <w:uiPriority w:val="99"/>
+    <w:semiHidden/>
+    <w:unhideWhenUsed/>
+    <w:tblPr>
+      <w:tblInd w:w="0" w:type="dxa"/>
+      <w:tblCellMar>
+        <w:top w:w="0" w:type="dxa"/>
+        <w:left w:w="108" w:type="dxa"/>
+        <w:bottom w:w="0" w:type="dxa"/>
+        <w:right w:w="108" w:type="dxa"/>
+      </w:tblCellMar>
+    </w:tblPr>
+  </w:style>
+  <w:style w:type="numbering" w:default="1" w:styleId="NoList">
+    <w:name w:val="No List"/>
+    <w:uiPriority w:val="99"/>
+    <w:semiHidden/>
+    <w:unhideWhenUsed/>
+  </w:style>
 </w:styles>
 </file>
 
 <file path=word/glossary/document.xml><?xml version="1.0" encoding="utf-8"?>
-<w:glossaryDocument xmlns:mv="urn:schemas-microsoft-com:mac:vml" xmlns:mo="http://schemas.microsoft.com/office/mac/office/2008/main" xmlns:ve="http://schemas.openxmlformats.org/markup-compatibility/2006" xmlns:o="urn:schemas-microsoft-com:office:office" xmlns:r="http://schemas.openxmlformats.org/officeDocument/2006/relationships" xmlns:m="http://schemas.openxmlformats.org/officeDocument/2006/math" xmlns:v="urn:schemas-microsoft-com:vml" xmlns:w10="urn:schemas-microsoft-com:office:word" xmlns:w="http://schemas.openxmlformats.org/wordprocessingml/2006/main" xmlns:wne="http://schemas.microsoft.com/office/word/2006/wordml" xmlns:wp="http://schemas.openxmlformats.org/drawingml/2006/wordprocessingDrawing">
-  <w:docParts>
-    <w:docPart>
-      <w:docPartPr>
-        <w:name w:val="55C6EB729920E342A31D424AE0264D39"/>
-        <w:category>
-          <w:name w:val="General"/>
-          <w:gallery w:val="placeholder"/>
-        </w:category>
-        <w:types>
-          <w:type w:val="bbPlcHdr"/>
-        </w:types>
-        <w:behaviors>
-          <w:behavior w:val="content"/>
-        </w:behaviors>
-        <w:guid w:val="{E3E3B1E0-0AAB-1245-B55A-B8927A2ECE8E}"/>
-      </w:docPartPr>
-      <w:docPartBody>
-        <w:p>
-          <w:pPr>
-            <w:pStyle w:val="55C6EB729920E342A31D424AE0264D39"/>
-          </w:pPr>
-          <w:r>
-            <w:rPr>
-              <w:rFonts w:asciiTheme="majorHAnsi" w:eastAsiaTheme="majorEastAsia" w:hAnsiTheme="majorHAnsi" w:cstheme="majorBidi"/>
-              <w:color w:val="548DD4" w:themeColor="text2" w:themeTint="99"/>
-              <w:sz w:val="72"/>
-              <w:szCs w:val="72"/>
-            </w:rPr>
-            <w:t>[Document Title]</w:t>
-          </w:r>
-        </w:p>
-      </w:docPartBody>
-    </w:docPart>
-    <w:docPart>
-      <w:docPartPr>
-        <w:name w:val="F1355CB2B781A54A9E5E0E288A4C6EC0"/>
-        <w:category>
-          <w:name w:val="General"/>
-          <w:gallery w:val="placeholder"/>
-        </w:category>
-        <w:types>
-          <w:type w:val="bbPlcHdr"/>
-        </w:types>
-        <w:behaviors>
-          <w:behavior w:val="content"/>
-        </w:behaviors>
-        <w:guid w:val="{D2C56E10-DCD6-1047-BAEB-1A1E6EF24AC0}"/>
-      </w:docPartPr>
-      <w:docPartBody>
-        <w:p>
-          <w:pPr>
-            <w:pStyle w:val="F1355CB2B781A54A9E5E0E288A4C6EC0"/>
-          </w:pPr>
-          <w:r>
-            <w:rPr>
-              <w:rFonts w:asciiTheme="majorHAnsi" w:hAnsiTheme="majorHAnsi"/>
-              <w:noProof/>
-              <w:color w:val="548DD4" w:themeColor="text2" w:themeTint="99"/>
-              <w:sz w:val="40"/>
-              <w:szCs w:val="36"/>
-            </w:rPr>
-            <w:t>[Document Subtitle]</w:t>
-          </w:r>
-        </w:p>
-      </w:docPartBody>
-    </w:docPart>
-    <w:docPart>
-      <w:docPartPr>
-        <w:name w:val="8A33E248B8AD0C4999BDCADCC2DBFF71"/>
-        <w:category>
-          <w:name w:val="General"/>
-          <w:gallery w:val="placeholder"/>
-        </w:category>
-        <w:types>
-          <w:type w:val="bbPlcHdr"/>
-        </w:types>
-        <w:behaviors>
-          <w:behavior w:val="content"/>
-        </w:behaviors>
-        <w:guid w:val="{63B6ED88-CEA1-014E-8685-244397229C77}"/>
-      </w:docPartPr>
-      <w:docPartBody>
-        <w:p>
-          <w:pPr>
-            <w:pStyle w:val="8A33E248B8AD0C4999BDCADCC2DBFF71"/>
-          </w:pPr>
-          <w:r>
-            <w:rPr>
-              <w:rFonts w:asciiTheme="majorHAnsi" w:hAnsiTheme="majorHAnsi"/>
-              <w:noProof/>
-              <w:color w:val="548DD4" w:themeColor="text2" w:themeTint="99"/>
-              <w:sz w:val="36"/>
-              <w:szCs w:val="36"/>
-            </w:rPr>
-            <w:t>[Author Name]</w:t>
-          </w:r>
-        </w:p>
-      </w:docPartBody>
-    </w:docPart>
-  </w:docParts>
-</w:glossaryDocument>
+<w:glossaryDocument xmlns:wpc="http://schemas.microsoft.com/office/word/2010/wordprocessingCanvas" xmlns:mo="http://schemas.microsoft.com/office/mac/office/2008/main" xmlns:mc="http://schemas.openxmlformats.org/markup-compatibility/2006" xmlns:mv="urn:schemas-microsoft-com:mac:vml" xmlns:o="urn:schemas-microsoft-com:office:office" xmlns:r="http://schemas.openxmlformats.org/officeDocument/2006/relationships" xmlns:m="http://schemas.openxmlformats.org/officeDocument/2006/math" xmlns:v="urn:schemas-microsoft-com:vml" xmlns:wp14="http://schemas.microsoft.com/office/word/2010/wordprocessingDrawing" xmlns:wp="http://schemas.openxmlformats.org/drawingml/2006/wordprocessingDrawing" xmlns:w10="urn:schemas-microsoft-com:office:word" xmlns:w="http://schemas.openxmlformats.org/wordprocessingml/2006/main" xmlns:w14="http://schemas.microsoft.com/office/word/2010/wordml" xmlns:wpg="http://schemas.microsoft.com/office/word/2010/wordprocessingGroup" xmlns:wpi="http://schemas.microsoft.com/office/word/2010/wordprocessingInk" xmlns:wne="http://schemas.microsoft.com/office/word/2006/wordml" xmlns:wps="http://schemas.microsoft.com/office/word/2010/wordprocessingShape" mc:Ignorable="w14 wp14"/>
 </file>
 
 <file path=word/glossary/fontTable.xml><?xml version="1.0" encoding="utf-8"?>
-<w:fonts xmlns:r="http://schemas.openxmlformats.org/officeDocument/2006/relationships" xmlns:w="http://schemas.openxmlformats.org/wordprocessingml/2006/main">
+<w:fonts xmlns:mc="http://schemas.openxmlformats.org/markup-compatibility/2006" xmlns:r="http://schemas.openxmlformats.org/officeDocument/2006/relationships" xmlns:w="http://schemas.openxmlformats.org/wordprocessingml/2006/main" xmlns:w14="http://schemas.microsoft.com/office/word/2010/wordml" mc:Ignorable="w14">
   <w:font w:name="Symbol">
-    <w:panose1 w:val="02000500000000000000"/>
+    <w:panose1 w:val="00000000000000000000"/>
     <w:charset w:val="02"/>
     <w:family w:val="auto"/>
     <w:pitch w:val="variable"/>
-    <w:sig w:usb0="00000000" w:usb1="00000000" w:usb2="00010000" w:usb3="00000000" w:csb0="80000000" w:csb1="00000000"/>
+    <w:sig w:usb0="00000000" w:usb1="10000000" w:usb2="00000000" w:usb3="00000000" w:csb0="80000000" w:csb1="00000000"/>
   </w:font>
   <w:font w:name="Times New Roman">
     <w:panose1 w:val="02020603050405020304"/>
     <w:charset w:val="00"/>
     <w:family w:val="auto"/>
     <w:pitch w:val="variable"/>
-    <w:sig w:usb0="00000003" w:usb1="00000000" w:usb2="00000000" w:usb3="00000000" w:csb0="00000001" w:csb1="00000000"/>
+    <w:sig w:usb0="E0002AEF" w:usb1="C0007841" w:usb2="00000009" w:usb3="00000000" w:csb0="000001FF" w:csb1="00000000"/>
   </w:font>
   <w:font w:name="Courier New">
     <w:panose1 w:val="02070309020205020404"/>
     <w:charset w:val="00"/>
     <w:family w:val="auto"/>
     <w:pitch w:val="variable"/>
-    <w:sig w:usb0="00000003" w:usb1="00000000" w:usb2="00000000" w:usb3="00000000" w:csb0="00000001" w:csb1="00000000"/>
+    <w:sig w:usb0="E0002AFF" w:usb1="C0007843" w:usb2="00000009" w:usb3="00000000" w:csb0="000001FF" w:csb1="00000000"/>
   </w:font>
   <w:font w:name="Wingdings">
-    <w:panose1 w:val="05020102010804080708"/>
+    <w:panose1 w:val="05000000000000000000"/>
     <w:charset w:val="02"/>
     <w:family w:val="auto"/>
     <w:pitch w:val="variable"/>
-    <w:sig w:usb0="00000000" w:usb1="00000000" w:usb2="00010000" w:usb3="00000000" w:csb0="80000000" w:csb1="00000000"/>
+    <w:sig w:usb0="00000000" w:usb1="10000000" w:usb2="00000000" w:usb3="00000000" w:csb0="80000000" w:csb1="00000000"/>
   </w:font>
   <w:font w:name="Cambria">
     <w:panose1 w:val="02040503050406030204"/>
     <w:charset w:val="00"/>
     <w:family w:val="auto"/>
     <w:pitch w:val="variable"/>
-    <w:sig w:usb0="00000003" w:usb1="00000000" w:usb2="00000000" w:usb3="00000000" w:csb0="00000001" w:csb1="00000000"/>
+    <w:sig w:usb0="E00002FF" w:usb1="400004FF" w:usb2="00000000" w:usb3="00000000" w:csb0="0000019F" w:csb1="00000000"/>
   </w:font>
   <w:font w:name="Calibri">
     <w:panose1 w:val="020F0502020204030204"/>
     <w:charset w:val="00"/>
     <w:family w:val="auto"/>
     <w:pitch w:val="variable"/>
-    <w:sig w:usb0="00000003" w:usb1="00000000" w:usb2="00000000" w:usb3="00000000" w:csb0="00000001" w:csb1="00000000"/>
+    <w:sig w:usb0="E10002FF" w:usb1="4000ACFF" w:usb2="00000009" w:usb3="00000000" w:csb0="0000019F" w:csb1="00000000"/>
+  </w:font>
+  <w:font w:name="ＭＳ ゴシック">
+    <w:charset w:val="4E"/>
+    <w:family w:val="auto"/>
+    <w:pitch w:val="variable"/>
+    <w:sig w:usb0="00000001" w:usb1="08070000" w:usb2="00000010" w:usb3="00000000" w:csb0="00020000" w:csb1="00000000"/>
+  </w:font>
+  <w:font w:name="Lucida Grande">
+    <w:panose1 w:val="020B0600040502020204"/>
+    <w:charset w:val="00"/>
+    <w:family w:val="auto"/>
+    <w:pitch w:val="variable"/>
+    <w:sig w:usb0="E1000AEF" w:usb1="5000A1FF" w:usb2="00000000" w:usb3="00000000" w:csb0="000001BF" w:csb1="00000000"/>
+  </w:font>
+  <w:font w:name="ＭＳ 明朝">
+    <w:charset w:val="4E"/>
+    <w:family w:val="auto"/>
+    <w:pitch w:val="variable"/>
+    <w:sig w:usb0="00000001" w:usb1="08070000" w:usb2="00000010" w:usb3="00000000" w:csb0="00020000" w:csb1="00000000"/>
   </w:font>
   <w:font w:name="Arial">
     <w:panose1 w:val="020B0604020202020204"/>
     <w:charset w:val="00"/>
     <w:family w:val="auto"/>
     <w:pitch w:val="variable"/>
-    <w:sig w:usb0="00000003" w:usb1="00000000" w:usb2="00000000" w:usb3="00000000" w:csb0="00000001" w:csb1="00000000"/>
+    <w:sig w:usb0="E0002AFF" w:usb1="C0007843" w:usb2="00000009" w:usb3="00000000" w:csb0="000001FF" w:csb1="00000000"/>
   </w:font>
 </w:fonts>
 </file>
 
 <file path=word/glossary/settings.xml><?xml version="1.0" encoding="utf-8"?>
-<w:settings xmlns:o="urn:schemas-microsoft-com:office:office" xmlns:r="http://schemas.openxmlformats.org/officeDocument/2006/relationships" xmlns:m="http://schemas.openxmlformats.org/officeDocument/2006/math" xmlns:v="urn:schemas-microsoft-com:vml" xmlns:w10="urn:schemas-microsoft-com:office:word" xmlns:w="http://schemas.openxmlformats.org/wordprocessingml/2006/main" xmlns:sl="http://schemas.openxmlformats.org/schemaLibrary/2006/main">
+<w:settings xmlns:mc="http://schemas.openxmlformats.org/markup-compatibility/2006" xmlns:o="urn:schemas-microsoft-com:office:office" xmlns:r="http://schemas.openxmlformats.org/officeDocument/2006/relationships" xmlns:m="http://schemas.openxmlformats.org/officeDocument/2006/math" xmlns:v="urn:schemas-microsoft-com:vml" xmlns:w10="urn:schemas-microsoft-com:office:word" xmlns:w="http://schemas.openxmlformats.org/wordprocessingml/2006/main" xmlns:w14="http://schemas.microsoft.com/office/word/2010/wordml" xmlns:sl="http://schemas.openxmlformats.org/schemaLibrary/2006/main" mc:Ignorable="w14">
   <w:view w:val="normal"/>
   <w:embedSystemFonts/>
   <w:doNotTrackMoves/>
@@ -3358,37 +4129,40 @@
   <w:compat>
     <w:useFELayout/>
     <w:doNotAutofitConstrainedTables/>
+    <w:splitPgBreakAndParaMark/>
     <w:doNotVertAlignCellWithSp/>
     <w:doNotBreakConstrainedForcedTable/>
     <w:useAnsiKerningPairs/>
     <w:cachedColBalance/>
-    <w:splitPgBreakAndParaMark/>
+    <w:compatSetting w:name="compatibilityMode" w:uri="http://schemas.microsoft.com/office/word" w:val="12"/>
   </w:compat>
   <w:rsids>
     <w:rsidRoot w:val="005A2B5F"/>
     <w:rsid w:val="005A2B5F"/>
   </w:rsids>
   <m:mathPr>
-    <m:mathFont m:val="Times New Roman"/>
+    <m:mathFont m:val="Cambria Math"/>
     <m:brkBin m:val="before"/>
     <m:brkBinSub m:val="--"/>
-    <m:smallFrac m:val="off"/>
-    <m:dispDef m:val="off"/>
+    <m:smallFrac m:val="0"/>
+    <m:dispDef m:val="0"/>
     <m:lMargin m:val="0"/>
     <m:rMargin m:val="0"/>
+    <m:defJc m:val="centerGroup"/>
     <m:wrapRight/>
     <m:intLim m:val="subSup"/>
     <m:naryLim m:val="subSup"/>
   </m:mathPr>
-  <w:themeFontLang w:val="en-US"/>
+  <w:themeFontLang w:val="en-US" w:eastAsia="ja-JP"/>
   <w:clrSchemeMapping w:bg1="light1" w:t1="dark1" w:bg2="light2" w:t2="dark2" w:accent1="accent1" w:accent2="accent2" w:accent3="accent3" w:accent4="accent4" w:accent5="accent5" w:accent6="accent6" w:hyperlink="hyperlink" w:followedHyperlink="followedHyperlink"/>
+  <w:doNotAutoCompressPictures/>
   <w:decimalSymbol w:val="."/>
   <w:listSeparator w:val=","/>
 </w:settings>
 </file>
 
 <file path=word/glossary/styles.xml><?xml version="1.0" encoding="utf-8"?>
-<w:styles xmlns:r="http://schemas.openxmlformats.org/officeDocument/2006/relationships" xmlns:w="http://schemas.openxmlformats.org/wordprocessingml/2006/main">
+<w:styles xmlns:mc="http://schemas.openxmlformats.org/markup-compatibility/2006" xmlns:r="http://schemas.openxmlformats.org/officeDocument/2006/relationships" xmlns:w="http://schemas.openxmlformats.org/wordprocessingml/2006/main" xmlns:w14="http://schemas.microsoft.com/office/word/2010/wordml" mc:Ignorable="w14">
   <w:docDefaults>
     <w:rPrDefault>
       <w:rPr>
@@ -3545,14 +4319,15 @@
   </w:style>
   <w:style w:type="character" w:default="1" w:styleId="DefaultParagraphFont">
     <w:name w:val="Default Paragraph Font"/>
+    <w:uiPriority w:val="1"/>
     <w:semiHidden/>
     <w:unhideWhenUsed/>
   </w:style>
   <w:style w:type="table" w:default="1" w:styleId="TableNormal">
     <w:name w:val="Normal Table"/>
+    <w:uiPriority w:val="99"/>
     <w:semiHidden/>
     <w:unhideWhenUsed/>
-    <w:qFormat/>
     <w:tblPr>
       <w:tblInd w:w="0" w:type="dxa"/>
       <w:tblCellMar>
@@ -3565,6 +4340,7 @@
   </w:style>
   <w:style w:type="numbering" w:default="1" w:styleId="NoList">
     <w:name w:val="No List"/>
+    <w:uiPriority w:val="99"/>
     <w:semiHidden/>
     <w:unhideWhenUsed/>
   </w:style>
@@ -3615,8 +4391,194 @@
 </w:styles>
 </file>
 
+<file path=word/glossary/stylesWithEffects.xml><?xml version="1.0" encoding="utf-8"?>
+<w:styles xmlns:wpc="http://schemas.microsoft.com/office/word/2010/wordprocessingCanvas" xmlns:mo="http://schemas.microsoft.com/office/mac/office/2008/main" xmlns:mc="http://schemas.openxmlformats.org/markup-compatibility/2006" xmlns:mv="urn:schemas-microsoft-com:mac:vml" xmlns:o="urn:schemas-microsoft-com:office:office" xmlns:r="http://schemas.openxmlformats.org/officeDocument/2006/relationships" xmlns:m="http://schemas.openxmlformats.org/officeDocument/2006/math" xmlns:v="urn:schemas-microsoft-com:vml" xmlns:wp14="http://schemas.microsoft.com/office/word/2010/wordprocessingDrawing" xmlns:wp="http://schemas.openxmlformats.org/drawingml/2006/wordprocessingDrawing" xmlns:w10="urn:schemas-microsoft-com:office:word" xmlns:w="http://schemas.openxmlformats.org/wordprocessingml/2006/main" xmlns:w14="http://schemas.microsoft.com/office/word/2010/wordml" xmlns:wpg="http://schemas.microsoft.com/office/word/2010/wordprocessingGroup" xmlns:wpi="http://schemas.microsoft.com/office/word/2010/wordprocessingInk" xmlns:wne="http://schemas.microsoft.com/office/word/2006/wordml" xmlns:wps="http://schemas.microsoft.com/office/word/2010/wordprocessingShape" mc:Ignorable="w14 wp14">
+  <w:docDefaults>
+    <w:rPrDefault>
+      <w:rPr>
+        <w:rFonts w:asciiTheme="minorHAnsi" w:eastAsiaTheme="minorEastAsia" w:hAnsiTheme="minorHAnsi" w:cstheme="minorBidi"/>
+        <w:sz w:val="24"/>
+        <w:szCs w:val="24"/>
+        <w:lang w:val="en-US" w:eastAsia="ja-JP" w:bidi="ar-SA"/>
+      </w:rPr>
+    </w:rPrDefault>
+    <w:pPrDefault/>
+  </w:docDefaults>
+  <w:latentStyles w:defLockedState="0" w:defUIPriority="99" w:defSemiHidden="1" w:defUnhideWhenUsed="1" w:defQFormat="0" w:count="276">
+    <w:lsdException w:name="Normal" w:semiHidden="0" w:uiPriority="0" w:unhideWhenUsed="0" w:qFormat="1"/>
+    <w:lsdException w:name="heading 1" w:semiHidden="0" w:uiPriority="9" w:unhideWhenUsed="0" w:qFormat="1"/>
+    <w:lsdException w:name="heading 2" w:uiPriority="9" w:qFormat="1"/>
+    <w:lsdException w:name="heading 3" w:uiPriority="9" w:qFormat="1"/>
+    <w:lsdException w:name="heading 4" w:uiPriority="9" w:qFormat="1"/>
+    <w:lsdException w:name="heading 5" w:uiPriority="9" w:qFormat="1"/>
+    <w:lsdException w:name="heading 6" w:uiPriority="9" w:qFormat="1"/>
+    <w:lsdException w:name="heading 7" w:uiPriority="9" w:qFormat="1"/>
+    <w:lsdException w:name="heading 8" w:uiPriority="9" w:qFormat="1"/>
+    <w:lsdException w:name="heading 9" w:uiPriority="9" w:qFormat="1"/>
+    <w:lsdException w:name="toc 1" w:uiPriority="39"/>
+    <w:lsdException w:name="toc 2" w:uiPriority="39"/>
+    <w:lsdException w:name="toc 3" w:uiPriority="39"/>
+    <w:lsdException w:name="toc 4" w:uiPriority="39"/>
+    <w:lsdException w:name="toc 5" w:uiPriority="39"/>
+    <w:lsdException w:name="toc 6" w:uiPriority="39"/>
+    <w:lsdException w:name="toc 7" w:uiPriority="39"/>
+    <w:lsdException w:name="toc 8" w:uiPriority="39"/>
+    <w:lsdException w:name="toc 9" w:uiPriority="39"/>
+    <w:lsdException w:name="caption" w:uiPriority="35" w:qFormat="1"/>
+    <w:lsdException w:name="Title" w:semiHidden="0" w:uiPriority="10" w:unhideWhenUsed="0" w:qFormat="1"/>
+    <w:lsdException w:name="Default Paragraph Font" w:uiPriority="1"/>
+    <w:lsdException w:name="Subtitle" w:semiHidden="0" w:uiPriority="11" w:unhideWhenUsed="0" w:qFormat="1"/>
+    <w:lsdException w:name="Strong" w:semiHidden="0" w:uiPriority="22" w:unhideWhenUsed="0" w:qFormat="1"/>
+    <w:lsdException w:name="Emphasis" w:semiHidden="0" w:uiPriority="20" w:unhideWhenUsed="0" w:qFormat="1"/>
+    <w:lsdException w:name="Table Grid" w:semiHidden="0" w:uiPriority="59" w:unhideWhenUsed="0"/>
+    <w:lsdException w:name="Placeholder Text" w:unhideWhenUsed="0"/>
+    <w:lsdException w:name="No Spacing" w:semiHidden="0" w:uiPriority="1" w:unhideWhenUsed="0" w:qFormat="1"/>
+    <w:lsdException w:name="Light Shading" w:semiHidden="0" w:uiPriority="60" w:unhideWhenUsed="0"/>
+    <w:lsdException w:name="Light List" w:semiHidden="0" w:uiPriority="61" w:unhideWhenUsed="0"/>
+    <w:lsdException w:name="Light Grid" w:semiHidden="0" w:uiPriority="62" w:unhideWhenUsed="0"/>
+    <w:lsdException w:name="Medium Shading 1" w:semiHidden="0" w:uiPriority="63" w:unhideWhenUsed="0"/>
+    <w:lsdException w:name="Medium Shading 2" w:semiHidden="0" w:uiPriority="64" w:unhideWhenUsed="0"/>
+    <w:lsdException w:name="Medium List 1" w:semiHidden="0" w:uiPriority="65" w:unhideWhenUsed="0"/>
+    <w:lsdException w:name="Medium List 2" w:semiHidden="0" w:uiPriority="66" w:unhideWhenUsed="0"/>
+    <w:lsdException w:name="Medium Grid 1" w:semiHidden="0" w:uiPriority="67" w:unhideWhenUsed="0"/>
+    <w:lsdException w:name="Medium Grid 2" w:semiHidden="0" w:uiPriority="68" w:unhideWhenUsed="0"/>
+    <w:lsdException w:name="Medium Grid 3" w:semiHidden="0" w:uiPriority="69" w:unhideWhenUsed="0"/>
+    <w:lsdException w:name="Dark List" w:semiHidden="0" w:uiPriority="70" w:unhideWhenUsed="0"/>
+    <w:lsdException w:name="Colorful Shading" w:semiHidden="0" w:uiPriority="71" w:unhideWhenUsed="0"/>
+    <w:lsdException w:name="Colorful List" w:semiHidden="0" w:uiPriority="72" w:unhideWhenUsed="0"/>
+    <w:lsdException w:name="Colorful Grid" w:semiHidden="0" w:uiPriority="73" w:unhideWhenUsed="0"/>
+    <w:lsdException w:name="Light Shading Accent 1" w:semiHidden="0" w:uiPriority="60" w:unhideWhenUsed="0"/>
+    <w:lsdException w:name="Light List Accent 1" w:semiHidden="0" w:uiPriority="61" w:unhideWhenUsed="0"/>
+    <w:lsdException w:name="Light Grid Accent 1" w:semiHidden="0" w:uiPriority="62" w:unhideWhenUsed="0"/>
+    <w:lsdException w:name="Medium Shading 1 Accent 1" w:semiHidden="0" w:uiPriority="63" w:unhideWhenUsed="0"/>
+    <w:lsdException w:name="Medium Shading 2 Accent 1" w:semiHidden="0" w:uiPriority="64" w:unhideWhenUsed="0"/>
+    <w:lsdException w:name="Medium List 1 Accent 1" w:semiHidden="0" w:uiPriority="65" w:unhideWhenUsed="0"/>
+    <w:lsdException w:name="Revision" w:unhideWhenUsed="0"/>
+    <w:lsdException w:name="List Paragraph" w:semiHidden="0" w:uiPriority="34" w:unhideWhenUsed="0" w:qFormat="1"/>
+    <w:lsdException w:name="Quote" w:semiHidden="0" w:uiPriority="29" w:unhideWhenUsed="0" w:qFormat="1"/>
+    <w:lsdException w:name="Intense Quote" w:semiHidden="0" w:uiPriority="30" w:unhideWhenUsed="0" w:qFormat="1"/>
+    <w:lsdException w:name="Medium List 2 Accent 1" w:semiHidden="0" w:uiPriority="66" w:unhideWhenUsed="0"/>
+    <w:lsdException w:name="Medium Grid 1 Accent 1" w:semiHidden="0" w:uiPriority="67" w:unhideWhenUsed="0"/>
+    <w:lsdException w:name="Medium Grid 2 Accent 1" w:semiHidden="0" w:uiPriority="68" w:unhideWhenUsed="0"/>
+    <w:lsdException w:name="Medium Grid 3 Accent 1" w:semiHidden="0" w:uiPriority="69" w:unhideWhenUsed="0"/>
+    <w:lsdException w:name="Dark List Accent 1" w:semiHidden="0" w:uiPriority="70" w:unhideWhenUsed="0"/>
+    <w:lsdException w:name="Colorful Shading Accent 1" w:semiHidden="0" w:uiPriority="71" w:unhideWhenUsed="0"/>
+    <w:lsdException w:name="Colorful List Accent 1" w:semiHidden="0" w:uiPriority="72" w:unhideWhenUsed="0"/>
+    <w:lsdException w:name="Colorful Grid Accent 1" w:semiHidden="0" w:uiPriority="73" w:unhideWhenUsed="0"/>
+    <w:lsdException w:name="Light Shading Accent 2" w:semiHidden="0" w:uiPriority="60" w:unhideWhenUsed="0"/>
+    <w:lsdException w:name="Light List Accent 2" w:semiHidden="0" w:uiPriority="61" w:unhideWhenUsed="0"/>
+    <w:lsdException w:name="Light Grid Accent 2" w:semiHidden="0" w:uiPriority="62" w:unhideWhenUsed="0"/>
+    <w:lsdException w:name="Medium Shading 1 Accent 2" w:semiHidden="0" w:uiPriority="63" w:unhideWhenUsed="0"/>
+    <w:lsdException w:name="Medium Shading 2 Accent 2" w:semiHidden="0" w:uiPriority="64" w:unhideWhenUsed="0"/>
+    <w:lsdException w:name="Medium List 1 Accent 2" w:semiHidden="0" w:uiPriority="65" w:unhideWhenUsed="0"/>
+    <w:lsdException w:name="Medium List 2 Accent 2" w:semiHidden="0" w:uiPriority="66" w:unhideWhenUsed="0"/>
+    <w:lsdException w:name="Medium Grid 1 Accent 2" w:semiHidden="0" w:uiPriority="67" w:unhideWhenUsed="0"/>
+    <w:lsdException w:name="Medium Grid 2 Accent 2" w:semiHidden="0" w:uiPriority="68" w:unhideWhenUsed="0"/>
+    <w:lsdException w:name="Medium Grid 3 Accent 2" w:semiHidden="0" w:uiPriority="69" w:unhideWhenUsed="0"/>
+    <w:lsdException w:name="Dark List Accent 2" w:semiHidden="0" w:uiPriority="70" w:unhideWhenUsed="0"/>
+    <w:lsdException w:name="Colorful Shading Accent 2" w:semiHidden="0" w:uiPriority="71" w:unhideWhenUsed="0"/>
+    <w:lsdException w:name="Colorful List Accent 2" w:semiHidden="0" w:uiPriority="72" w:unhideWhenUsed="0"/>
+    <w:lsdException w:name="Colorful Grid Accent 2" w:semiHidden="0" w:uiPriority="73" w:unhideWhenUsed="0"/>
+    <w:lsdException w:name="Light Shading Accent 3" w:semiHidden="0" w:uiPriority="60" w:unhideWhenUsed="0"/>
+    <w:lsdException w:name="Light List Accent 3" w:semiHidden="0" w:uiPriority="61" w:unhideWhenUsed="0"/>
+    <w:lsdException w:name="Light Grid Accent 3" w:semiHidden="0" w:uiPriority="62" w:unhideWhenUsed="0"/>
+    <w:lsdException w:name="Medium Shading 1 Accent 3" w:semiHidden="0" w:uiPriority="63" w:unhideWhenUsed="0"/>
+    <w:lsdException w:name="Medium Shading 2 Accent 3" w:semiHidden="0" w:uiPriority="64" w:unhideWhenUsed="0"/>
+    <w:lsdException w:name="Medium List 1 Accent 3" w:semiHidden="0" w:uiPriority="65" w:unhideWhenUsed="0"/>
+    <w:lsdException w:name="Medium List 2 Accent 3" w:semiHidden="0" w:uiPriority="66" w:unhideWhenUsed="0"/>
+    <w:lsdException w:name="Medium Grid 1 Accent 3" w:semiHidden="0" w:uiPriority="67" w:unhideWhenUsed="0"/>
+    <w:lsdException w:name="Medium Grid 2 Accent 3" w:semiHidden="0" w:uiPriority="68" w:unhideWhenUsed="0"/>
+    <w:lsdException w:name="Medium Grid 3 Accent 3" w:semiHidden="0" w:uiPriority="69" w:unhideWhenUsed="0"/>
+    <w:lsdException w:name="Dark List Accent 3" w:semiHidden="0" w:uiPriority="70" w:unhideWhenUsed="0"/>
+    <w:lsdException w:name="Colorful Shading Accent 3" w:semiHidden="0" w:uiPriority="71" w:unhideWhenUsed="0"/>
+    <w:lsdException w:name="Colorful List Accent 3" w:semiHidden="0" w:uiPriority="72" w:unhideWhenUsed="0"/>
+    <w:lsdException w:name="Colorful Grid Accent 3" w:semiHidden="0" w:uiPriority="73" w:unhideWhenUsed="0"/>
+    <w:lsdException w:name="Light Shading Accent 4" w:semiHidden="0" w:uiPriority="60" w:unhideWhenUsed="0"/>
+    <w:lsdException w:name="Light List Accent 4" w:semiHidden="0" w:uiPriority="61" w:unhideWhenUsed="0"/>
+    <w:lsdException w:name="Light Grid Accent 4" w:semiHidden="0" w:uiPriority="62" w:unhideWhenUsed="0"/>
+    <w:lsdException w:name="Medium Shading 1 Accent 4" w:semiHidden="0" w:uiPriority="63" w:unhideWhenUsed="0"/>
+    <w:lsdException w:name="Medium Shading 2 Accent 4" w:semiHidden="0" w:uiPriority="64" w:unhideWhenUsed="0"/>
+    <w:lsdException w:name="Medium List 1 Accent 4" w:semiHidden="0" w:uiPriority="65" w:unhideWhenUsed="0"/>
+    <w:lsdException w:name="Medium List 2 Accent 4" w:semiHidden="0" w:uiPriority="66" w:unhideWhenUsed="0"/>
+    <w:lsdException w:name="Medium Grid 1 Accent 4" w:semiHidden="0" w:uiPriority="67" w:unhideWhenUsed="0"/>
+    <w:lsdException w:name="Medium Grid 2 Accent 4" w:semiHidden="0" w:uiPriority="68" w:unhideWhenUsed="0"/>
+    <w:lsdException w:name="Medium Grid 3 Accent 4" w:semiHidden="0" w:uiPriority="69" w:unhideWhenUsed="0"/>
+    <w:lsdException w:name="Dark List Accent 4" w:semiHidden="0" w:uiPriority="70" w:unhideWhenUsed="0"/>
+    <w:lsdException w:name="Colorful Shading Accent 4" w:semiHidden="0" w:uiPriority="71" w:unhideWhenUsed="0"/>
+    <w:lsdException w:name="Colorful List Accent 4" w:semiHidden="0" w:uiPriority="72" w:unhideWhenUsed="0"/>
+    <w:lsdException w:name="Colorful Grid Accent 4" w:semiHidden="0" w:uiPriority="73" w:unhideWhenUsed="0"/>
+    <w:lsdException w:name="Light Shading Accent 5" w:semiHidden="0" w:uiPriority="60" w:unhideWhenUsed="0"/>
+    <w:lsdException w:name="Light List Accent 5" w:semiHidden="0" w:uiPriority="61" w:unhideWhenUsed="0"/>
+    <w:lsdException w:name="Light Grid Accent 5" w:semiHidden="0" w:uiPriority="62" w:unhideWhenUsed="0"/>
+    <w:lsdException w:name="Medium Shading 1 Accent 5" w:semiHidden="0" w:uiPriority="63" w:unhideWhenUsed="0"/>
+    <w:lsdException w:name="Medium Shading 2 Accent 5" w:semiHidden="0" w:uiPriority="64" w:unhideWhenUsed="0"/>
+    <w:lsdException w:name="Medium List 1 Accent 5" w:semiHidden="0" w:uiPriority="65" w:unhideWhenUsed="0"/>
+    <w:lsdException w:name="Medium List 2 Accent 5" w:semiHidden="0" w:uiPriority="66" w:unhideWhenUsed="0"/>
+    <w:lsdException w:name="Medium Grid 1 Accent 5" w:semiHidden="0" w:uiPriority="67" w:unhideWhenUsed="0"/>
+    <w:lsdException w:name="Medium Grid 2 Accent 5" w:semiHidden="0" w:uiPriority="68" w:unhideWhenUsed="0"/>
+    <w:lsdException w:name="Medium Grid 3 Accent 5" w:semiHidden="0" w:uiPriority="69" w:unhideWhenUsed="0"/>
+    <w:lsdException w:name="Dark List Accent 5" w:semiHidden="0" w:uiPriority="70" w:unhideWhenUsed="0"/>
+    <w:lsdException w:name="Colorful Shading Accent 5" w:semiHidden="0" w:uiPriority="71" w:unhideWhenUsed="0"/>
+    <w:lsdException w:name="Colorful List Accent 5" w:semiHidden="0" w:uiPriority="72" w:unhideWhenUsed="0"/>
+    <w:lsdException w:name="Colorful Grid Accent 5" w:semiHidden="0" w:uiPriority="73" w:unhideWhenUsed="0"/>
+    <w:lsdException w:name="Light Shading Accent 6" w:semiHidden="0" w:uiPriority="60" w:unhideWhenUsed="0"/>
+    <w:lsdException w:name="Light List Accent 6" w:semiHidden="0" w:uiPriority="61" w:unhideWhenUsed="0"/>
+    <w:lsdException w:name="Light Grid Accent 6" w:semiHidden="0" w:uiPriority="62" w:unhideWhenUsed="0"/>
+    <w:lsdException w:name="Medium Shading 1 Accent 6" w:semiHidden="0" w:uiPriority="63" w:unhideWhenUsed="0"/>
+    <w:lsdException w:name="Medium Shading 2 Accent 6" w:semiHidden="0" w:uiPriority="64" w:unhideWhenUsed="0"/>
+    <w:lsdException w:name="Medium List 1 Accent 6" w:semiHidden="0" w:uiPriority="65" w:unhideWhenUsed="0"/>
+    <w:lsdException w:name="Medium List 2 Accent 6" w:semiHidden="0" w:uiPriority="66" w:unhideWhenUsed="0"/>
+    <w:lsdException w:name="Medium Grid 1 Accent 6" w:semiHidden="0" w:uiPriority="67" w:unhideWhenUsed="0"/>
+    <w:lsdException w:name="Medium Grid 2 Accent 6" w:semiHidden="0" w:uiPriority="68" w:unhideWhenUsed="0"/>
+    <w:lsdException w:name="Medium Grid 3 Accent 6" w:semiHidden="0" w:uiPriority="69" w:unhideWhenUsed="0"/>
+    <w:lsdException w:name="Dark List Accent 6" w:semiHidden="0" w:uiPriority="70" w:unhideWhenUsed="0"/>
+    <w:lsdException w:name="Colorful Shading Accent 6" w:semiHidden="0" w:uiPriority="71" w:unhideWhenUsed="0"/>
+    <w:lsdException w:name="Colorful List Accent 6" w:semiHidden="0" w:uiPriority="72" w:unhideWhenUsed="0"/>
+    <w:lsdException w:name="Colorful Grid Accent 6" w:semiHidden="0" w:uiPriority="73" w:unhideWhenUsed="0"/>
+    <w:lsdException w:name="Subtle Emphasis" w:semiHidden="0" w:uiPriority="19" w:unhideWhenUsed="0" w:qFormat="1"/>
+    <w:lsdException w:name="Intense Emphasis" w:semiHidden="0" w:uiPriority="21" w:unhideWhenUsed="0" w:qFormat="1"/>
+    <w:lsdException w:name="Subtle Reference" w:semiHidden="0" w:uiPriority="31" w:unhideWhenUsed="0" w:qFormat="1"/>
+    <w:lsdException w:name="Intense Reference" w:semiHidden="0" w:uiPriority="32" w:unhideWhenUsed="0" w:qFormat="1"/>
+    <w:lsdException w:name="Book Title" w:semiHidden="0" w:uiPriority="33" w:unhideWhenUsed="0" w:qFormat="1"/>
+    <w:lsdException w:name="Bibliography" w:uiPriority="37"/>
+    <w:lsdException w:name="TOC Heading" w:uiPriority="39" w:qFormat="1"/>
+  </w:latentStyles>
+  <w:style w:type="paragraph" w:default="1" w:styleId="Normal">
+    <w:name w:val="Normal"/>
+    <w:qFormat/>
+  </w:style>
+  <w:style w:type="character" w:default="1" w:styleId="DefaultParagraphFont">
+    <w:name w:val="Default Paragraph Font"/>
+    <w:uiPriority w:val="1"/>
+    <w:semiHidden/>
+    <w:unhideWhenUsed/>
+  </w:style>
+  <w:style w:type="table" w:default="1" w:styleId="TableNormal">
+    <w:name w:val="Normal Table"/>
+    <w:uiPriority w:val="99"/>
+    <w:semiHidden/>
+    <w:unhideWhenUsed/>
+    <w:tblPr>
+      <w:tblInd w:w="0" w:type="dxa"/>
+      <w:tblCellMar>
+        <w:top w:w="0" w:type="dxa"/>
+        <w:left w:w="108" w:type="dxa"/>
+        <w:bottom w:w="0" w:type="dxa"/>
+        <w:right w:w="108" w:type="dxa"/>
+      </w:tblCellMar>
+    </w:tblPr>
+  </w:style>
+  <w:style w:type="numbering" w:default="1" w:styleId="NoList">
+    <w:name w:val="No List"/>
+    <w:uiPriority w:val="99"/>
+    <w:semiHidden/>
+    <w:unhideWhenUsed/>
+  </w:style>
+</w:styles>
+</file>
+
 <file path=word/glossary/webSettings.xml><?xml version="1.0" encoding="utf-8"?>
-<w:webSettings xmlns:r="http://schemas.openxmlformats.org/officeDocument/2006/relationships" xmlns:w="http://schemas.openxmlformats.org/wordprocessingml/2006/main">
+<w:webSettings xmlns:mc="http://schemas.openxmlformats.org/markup-compatibility/2006" xmlns:r="http://schemas.openxmlformats.org/officeDocument/2006/relationships" xmlns:w="http://schemas.openxmlformats.org/wordprocessingml/2006/main" xmlns:w14="http://schemas.microsoft.com/office/word/2010/wordml" mc:Ignorable="w14">
   <w:allowPNG/>
   <w:doNotSaveAsSingleFile/>
 </w:webSettings>

</xml_diff>

<commit_message>
Updated policy on method names
</commit_message>
<xml_diff>
--- a/Documents/Coding Standards.docx
+++ b/Documents/Coding Standards.docx
@@ -888,7 +888,25 @@
             <w:rPr>
               <w:bCs/>
             </w:rPr>
-            <w:t>The first letter of private and public names should be lower case</w:t>
+            <w:t xml:space="preserve">The first letter of private and public </w:t>
+          </w:r>
+          <w:r>
+            <w:rPr>
+              <w:bCs/>
+            </w:rPr>
+            <w:t>methods</w:t>
+          </w:r>
+          <w:r>
+            <w:rPr>
+              <w:bCs/>
+            </w:rPr>
+            <w:t xml:space="preserve"> should be </w:t>
+          </w:r>
+          <w:r>
+            <w:rPr>
+              <w:bCs/>
+            </w:rPr>
+            <w:t>capitalized</w:t>
           </w:r>
         </w:p>
         <w:p>
@@ -944,14 +962,20 @@
               <w:bCs/>
             </w:rPr>
           </w:pPr>
-          <w:proofErr w:type="gramStart"/>
-          <w:r>
-            <w:rPr>
-              <w:bCs/>
-            </w:rPr>
-            <w:t>public</w:t>
-          </w:r>
-          <w:proofErr w:type="gramEnd"/>
+          <w:r>
+            <w:rPr>
+              <w:bCs/>
+            </w:rPr>
+            <w:t xml:space="preserve">public </w:t>
+          </w:r>
+          <w:proofErr w:type="spellStart"/>
+          <w:r>
+            <w:rPr>
+              <w:bCs/>
+            </w:rPr>
+            <w:t>int</w:t>
+          </w:r>
+          <w:proofErr w:type="spellEnd"/>
           <w:r>
             <w:rPr>
               <w:bCs/>
@@ -963,21 +987,15 @@
             <w:rPr>
               <w:bCs/>
             </w:rPr>
-            <w:t>int</w:t>
-          </w:r>
-          <w:proofErr w:type="spellEnd"/>
-          <w:r>
-            <w:rPr>
-              <w:bCs/>
-            </w:rPr>
-            <w:t xml:space="preserve"> </w:t>
-          </w:r>
-          <w:proofErr w:type="spellStart"/>
-          <w:r>
-            <w:rPr>
-              <w:bCs/>
-            </w:rPr>
-            <w:t>getValue</w:t>
+            <w:t>G</w:t>
+          </w:r>
+          <w:bookmarkStart w:id="0" w:name="_GoBack"/>
+          <w:bookmarkEnd w:id="0"/>
+          <w:r>
+            <w:rPr>
+              <w:bCs/>
+            </w:rPr>
+            <w:t>etValue</w:t>
           </w:r>
           <w:proofErr w:type="spellEnd"/>
           <w:r>
@@ -2763,8 +2781,6 @@
               <w:bCs/>
             </w:rPr>
           </w:pPr>
-          <w:bookmarkStart w:id="0" w:name="_GoBack"/>
-          <w:bookmarkEnd w:id="0"/>
         </w:p>
         <w:p>
           <w:pPr>
@@ -3293,7 +3309,7 @@
         <w:rStyle w:val="PageNumber"/>
         <w:noProof/>
       </w:rPr>
-      <w:t>5</w:t>
+      <w:t>2</w:t>
     </w:r>
     <w:r>
       <w:rPr>

</xml_diff>